<commit_message>
Added roc_auc.py and non-continuing of own implementation of iforest
</commit_message>
<xml_diff>
--- a/Abstract_-_Vergleich_von_Data-Mining-Verfahren_zur_Outlier-Detection.docx
+++ b/Abstract_-_Vergleich_von_Data-Mining-Verfahren_zur_Outlier-Detection.docx
@@ -72,7 +72,19 @@
         <w:rPr>
           <w:rFonts w:ascii="Arial" w:hAnsi="Arial" w:cs="Arial"/>
         </w:rPr>
-        <w:t>Jonas M. Brauer, 01.05.2023</w:t>
+        <w:t xml:space="preserve">Jonas M. Brauer, </w:t>
+      </w:r>
+      <w:r>
+        <w:rPr>
+          <w:rFonts w:ascii="Arial" w:hAnsi="Arial" w:cs="Arial"/>
+        </w:rPr>
+        <w:t>22</w:t>
+      </w:r>
+      <w:r>
+        <w:rPr>
+          <w:rFonts w:ascii="Arial" w:hAnsi="Arial" w:cs="Arial"/>
+        </w:rPr>
+        <w:t>.05.2023</w:t>
       </w:r>
     </w:p>
     <w:p>
@@ -197,33 +209,39 @@
           <w:sz w:val="22"/>
           <w:szCs w:val="22"/>
         </w:rPr>
-        <w:t xml:space="preserve"> Dabei ist es störend, wenn ein „Rauschen“ in Gestalt von Ausreißern vorhanden sind, </w:t>
-      </w:r>
-      <w:proofErr w:type="gramStart"/>
-      <w:r>
-        <w:rPr>
-          <w:rFonts w:ascii="Arial" w:hAnsi="Arial" w:cs="Arial"/>
-          <w:sz w:val="22"/>
-          <w:szCs w:val="22"/>
-        </w:rPr>
-        <w:t>das</w:t>
-      </w:r>
-      <w:proofErr w:type="gramEnd"/>
-      <w:r>
-        <w:rPr>
-          <w:rFonts w:ascii="Arial" w:hAnsi="Arial" w:cs="Arial"/>
-          <w:sz w:val="22"/>
-          <w:szCs w:val="22"/>
-        </w:rPr>
-        <w:t xml:space="preserve"> die Sicht auf diese Dinge trübt. In einem anderen Fall will man gerade an diese Ausreißer heran, um außergewöhnliche Vorgänge zu entdecken. Dies kann z.B. die Bekämpfung von Kreditkartenbetrug sein, indem man in den Daten nach ungewöhnlichen Vorgängen sucht. Ob man jetzt Ausreißer loswerden oder genauer betrachten will, in beiden Fällen muss man sie irgendwie erkennen. Das ist bei Daten mit einer (univariat), zwei (multivariat) oder sogar drei Dimensionen auch von Menschenhand möglich, aber spätestens bei vieldimensionierten Daten muss, auch zur effizienten Automatisierung, ein Verfahren her. Davon gibt es einige, die über die Zeit hinweg entwickelt wurden. </w:t>
-      </w:r>
-      <w:r>
-        <w:rPr>
-          <w:rFonts w:ascii="Arial" w:hAnsi="Arial" w:cs="Arial"/>
-          <w:sz w:val="22"/>
-          <w:szCs w:val="22"/>
-        </w:rPr>
-        <w:t>Doch sind sie alle gleich fähig? In diesem Vortrag geht es zu Beginn erst einmal um die Vorstellung einiger univariater statistischer Kennzahlen und Verfahren zur Ausreißer-Erkennung sowie im weiteren Verlauf um multivariate Verfahren und deren Vergleich untereinander. Am Ende folgt eine anschauliche interaktive Vorstellung einer Python-Implementierung zur Ausreißer-Erkennung.</w:t>
+        <w:t xml:space="preserve"> Dabei ist es störend, wenn ein „Rauschen“ in Gestalt von Ausreißern vorhanden </w:t>
+      </w:r>
+      <w:r>
+        <w:rPr>
+          <w:rFonts w:ascii="Arial" w:hAnsi="Arial" w:cs="Arial"/>
+          <w:sz w:val="22"/>
+          <w:szCs w:val="22"/>
+        </w:rPr>
+        <w:t>ist</w:t>
+      </w:r>
+      <w:r>
+        <w:rPr>
+          <w:rFonts w:ascii="Arial" w:hAnsi="Arial" w:cs="Arial"/>
+          <w:sz w:val="22"/>
+          <w:szCs w:val="22"/>
+        </w:rPr>
+        <w:t>, das die Sicht auf diese Dinge trübt. In einem anderen Fall will man gerade an diese Ausreißer heran, um außergewöhnliche Vorgänge zu entdecken. Dies kann z.B. die Bekämpfung von Kreditkartenbetrug</w:t>
+      </w:r>
+      <w:r>
+        <w:rPr>
+          <w:rFonts w:ascii="Arial" w:hAnsi="Arial" w:cs="Arial"/>
+          <w:sz w:val="22"/>
+          <w:szCs w:val="22"/>
+        </w:rPr>
+        <w:t xml:space="preserve">, die Angriffserkennung in Computer-Netzwerken oder die Fehlerdiagnose in Maschinen </w:t>
+      </w:r>
+      <w:r>
+        <w:rPr>
+          <w:rFonts w:ascii="Arial" w:hAnsi="Arial" w:cs="Arial"/>
+          <w:sz w:val="22"/>
+          <w:szCs w:val="22"/>
+        </w:rPr>
+        <w:t>sein, indem man in den Daten nach ungewöhnlichen Vorgängen sucht.</w:t>
       </w:r>
       <w:r>
         <w:rPr>
@@ -239,15 +257,23 @@
           <w:sz w:val="22"/>
           <w:szCs w:val="22"/>
         </w:rPr>
-        <w:t xml:space="preserve">Im Zuge der Erarbeitung dieses Themas </w:t>
-      </w:r>
-      <w:r>
-        <w:rPr>
-          <w:rFonts w:ascii="Arial" w:hAnsi="Arial" w:cs="Arial"/>
-          <w:sz w:val="22"/>
-          <w:szCs w:val="22"/>
-        </w:rPr>
-        <w:t>wurden relevante wissenschaftliche Paper zurate gezogen und sich ein breites Grundwissen in der Stochastik/Statistik angeeignet. Letzteres hat sich als sehr hilfreich herausgestellt, da viele Konzepte in den wissenschaftlichen Quellen aufeinander aufbauen und zum Verständnis komplexerer Sachverhalte vonnöten sind.</w:t>
+        <w:t xml:space="preserve">Ab wann ein Datenpunkt sich genügend von den restlichen Daten unterscheidet, um als Ausreißer zu gelten, </w:t>
+      </w:r>
+      <w:r>
+        <w:rPr>
+          <w:rFonts w:ascii="Arial" w:hAnsi="Arial" w:cs="Arial"/>
+          <w:sz w:val="22"/>
+          <w:szCs w:val="22"/>
+        </w:rPr>
+        <w:t xml:space="preserve">ist </w:t>
+      </w:r>
+      <w:r>
+        <w:rPr>
+          <w:rFonts w:ascii="Arial" w:hAnsi="Arial" w:cs="Arial"/>
+          <w:sz w:val="22"/>
+          <w:szCs w:val="22"/>
+        </w:rPr>
+        <w:t>Definitionssache</w:t>
       </w:r>
       <w:r>
         <w:rPr>
@@ -263,15 +289,435 @@
           <w:sz w:val="22"/>
           <w:szCs w:val="22"/>
         </w:rPr>
-        <w:t xml:space="preserve">Die univariate Statistik hat einige Konzepte/Kennzahlen, auf die in der multivariaten Statistik aufgebaut und welche dort verwendet werden. So ist hilfreich zu wissen, dass </w:t>
-      </w:r>
-      <w:r>
-        <w:rPr>
-          <w:rFonts w:ascii="Arial" w:hAnsi="Arial" w:cs="Arial"/>
-          <w:sz w:val="22"/>
-          <w:szCs w:val="22"/>
-        </w:rPr>
-        <w:t>der Mittelwert und die empirische Standardabweichung einer Normalverteilung leicht von Ausreißern verfälscht werden können, es aber mit dem Median bzw. dem MAD (</w:t>
+        <w:t xml:space="preserve">und nicht immer eindeutig. Zwischen einem Punkt der </w:t>
+      </w:r>
+      <w:r>
+        <w:rPr>
+          <w:rFonts w:ascii="Arial" w:hAnsi="Arial" w:cs="Arial"/>
+          <w:sz w:val="22"/>
+          <w:szCs w:val="22"/>
+        </w:rPr>
+        <w:t xml:space="preserve">intuitiv </w:t>
+      </w:r>
+      <w:r>
+        <w:rPr>
+          <w:rFonts w:ascii="Arial" w:hAnsi="Arial" w:cs="Arial"/>
+          <w:sz w:val="22"/>
+          <w:szCs w:val="22"/>
+        </w:rPr>
+        <w:t xml:space="preserve">eindeutig als Ausreißer und einem der </w:t>
+      </w:r>
+      <w:r>
+        <w:rPr>
+          <w:rFonts w:ascii="Arial" w:hAnsi="Arial" w:cs="Arial"/>
+          <w:sz w:val="22"/>
+          <w:szCs w:val="22"/>
+        </w:rPr>
+        <w:t>mit voller Gewissheit nicht als Ausreißer gewertet wird</w:t>
+      </w:r>
+      <w:r>
+        <w:rPr>
+          <w:rFonts w:ascii="Arial" w:hAnsi="Arial" w:cs="Arial"/>
+          <w:sz w:val="22"/>
+          <w:szCs w:val="22"/>
+        </w:rPr>
+        <w:t>, gibt es oft unendlich mögliche Zwischenpunkte.</w:t>
+      </w:r>
+      <w:r>
+        <w:rPr>
+          <w:rFonts w:ascii="Arial" w:hAnsi="Arial" w:cs="Arial"/>
+          <w:sz w:val="22"/>
+          <w:szCs w:val="22"/>
+        </w:rPr>
+        <w:t xml:space="preserve"> </w:t>
+      </w:r>
+      <w:r>
+        <w:rPr>
+          <w:rFonts w:ascii="Arial" w:hAnsi="Arial" w:cs="Arial"/>
+          <w:sz w:val="22"/>
+          <w:szCs w:val="22"/>
+        </w:rPr>
+        <w:t>Ob man jetzt Ausreißer loswerden oder genauer betrachten will, in beiden Fällen muss man sie irgendwie erkennen. Das ist bei Daten mit einer (univariat), zwei (multivariat) oder sogar drei Dimensionen auch von Menschenhand möglich, aber bei vieldimension</w:t>
+      </w:r>
+      <w:r>
+        <w:rPr>
+          <w:rFonts w:ascii="Arial" w:hAnsi="Arial" w:cs="Arial"/>
+          <w:sz w:val="22"/>
+          <w:szCs w:val="22"/>
+        </w:rPr>
+        <w:t>alen</w:t>
+      </w:r>
+      <w:r>
+        <w:rPr>
+          <w:rFonts w:ascii="Arial" w:hAnsi="Arial" w:cs="Arial"/>
+          <w:sz w:val="22"/>
+          <w:szCs w:val="22"/>
+        </w:rPr>
+        <w:t xml:space="preserve"> Daten muss, auch zur effizienten Automatisierung, ein Verfahren her. Davon gibt es einige, die über die Zeit hinweg entwickelt wurden. </w:t>
+      </w:r>
+      <w:r>
+        <w:rPr>
+          <w:rFonts w:ascii="Arial" w:hAnsi="Arial" w:cs="Arial"/>
+          <w:sz w:val="22"/>
+          <w:szCs w:val="22"/>
+        </w:rPr>
+        <w:t xml:space="preserve">Doch sind sie alle gleich fähig? In diesem Vortrag </w:t>
+      </w:r>
+      <w:r>
+        <w:rPr>
+          <w:rFonts w:ascii="Arial" w:hAnsi="Arial" w:cs="Arial"/>
+          <w:sz w:val="22"/>
+          <w:szCs w:val="22"/>
+        </w:rPr>
+        <w:t xml:space="preserve">sollen ausgewählte Verfahren vorgestellt und miteinander verglichen werden. Dazu wurden vordergründlich wissenschaftliche Veröffentlichungen zurate gezogen, um sich in das Thema der Verfahren zur </w:t>
+      </w:r>
+      <w:proofErr w:type="spellStart"/>
+      <w:r>
+        <w:rPr>
+          <w:rFonts w:ascii="Arial" w:hAnsi="Arial" w:cs="Arial"/>
+          <w:sz w:val="22"/>
+          <w:szCs w:val="22"/>
+        </w:rPr>
+        <w:t>Ausreißererkennung</w:t>
+      </w:r>
+      <w:proofErr w:type="spellEnd"/>
+      <w:r>
+        <w:rPr>
+          <w:rFonts w:ascii="Arial" w:hAnsi="Arial" w:cs="Arial"/>
+          <w:sz w:val="22"/>
+          <w:szCs w:val="22"/>
+        </w:rPr>
+        <w:t xml:space="preserve"> einzulesen, aus den existierenden Verfahren eine Auswahl zu treffen und sich mit den Verfahren tiefergehend zu beschäftigen. Hierzu und zum Zweck der Vorstellung wurde ein Python-Programm geschrieben, das den Benutzer interaktiv Datenpunkte in einen Graphen einfügen lässt und das mithilfe eines vom Benutzer angegebenen Verfahrens und nötiger Parameter Ausreißer unter diesen Datenpunkten</w:t>
+      </w:r>
+      <w:r>
+        <w:rPr>
+          <w:rFonts w:ascii="Arial" w:hAnsi="Arial" w:cs="Arial"/>
+          <w:sz w:val="22"/>
+          <w:szCs w:val="22"/>
+        </w:rPr>
+        <w:t xml:space="preserve"> findet und visuell darstellt.</w:t>
+      </w:r>
+      <w:r>
+        <w:rPr>
+          <w:rFonts w:ascii="Arial" w:hAnsi="Arial" w:cs="Arial"/>
+          <w:sz w:val="22"/>
+          <w:szCs w:val="22"/>
+        </w:rPr>
+        <w:t xml:space="preserve"> In dem Vortrag </w:t>
+      </w:r>
+      <w:r>
+        <w:rPr>
+          <w:rFonts w:ascii="Arial" w:hAnsi="Arial" w:cs="Arial"/>
+          <w:sz w:val="22"/>
+          <w:szCs w:val="22"/>
+        </w:rPr>
+        <w:t xml:space="preserve">geht es zu Beginn erst einmal um </w:t>
+      </w:r>
+      <w:r>
+        <w:rPr>
+          <w:rFonts w:ascii="Arial" w:hAnsi="Arial" w:cs="Arial"/>
+          <w:sz w:val="22"/>
+          <w:szCs w:val="22"/>
+        </w:rPr>
+        <w:t xml:space="preserve">eine kurze Vorstellung verschiedener Verfahrenstypen und </w:t>
+      </w:r>
+      <w:r>
+        <w:rPr>
+          <w:rFonts w:ascii="Arial" w:hAnsi="Arial" w:cs="Arial"/>
+          <w:sz w:val="22"/>
+          <w:szCs w:val="22"/>
+        </w:rPr>
+        <w:t xml:space="preserve">Verfahren zur Ausreißer-Erkennung sowie im weiteren Verlauf um </w:t>
+      </w:r>
+      <w:r>
+        <w:rPr>
+          <w:rFonts w:ascii="Arial" w:hAnsi="Arial" w:cs="Arial"/>
+          <w:sz w:val="22"/>
+          <w:szCs w:val="22"/>
+        </w:rPr>
+        <w:t xml:space="preserve">die beiden </w:t>
+      </w:r>
+      <w:r>
+        <w:rPr>
+          <w:rFonts w:ascii="Arial" w:hAnsi="Arial" w:cs="Arial"/>
+          <w:sz w:val="22"/>
+          <w:szCs w:val="22"/>
+        </w:rPr>
+        <w:t xml:space="preserve">Verfahren </w:t>
+      </w:r>
+      <w:r>
+        <w:rPr>
+          <w:rFonts w:ascii="Arial" w:hAnsi="Arial" w:cs="Arial"/>
+          <w:sz w:val="22"/>
+          <w:szCs w:val="22"/>
+        </w:rPr>
+        <w:t xml:space="preserve">DBSCAN und Isolation Forest im Genaueren sowie ein </w:t>
+      </w:r>
+      <w:r>
+        <w:rPr>
+          <w:rFonts w:ascii="Arial" w:hAnsi="Arial" w:cs="Arial"/>
+          <w:sz w:val="22"/>
+          <w:szCs w:val="22"/>
+        </w:rPr>
+        <w:t>anschließend</w:t>
+      </w:r>
+      <w:r>
+        <w:rPr>
+          <w:rFonts w:ascii="Arial" w:hAnsi="Arial" w:cs="Arial"/>
+          <w:sz w:val="22"/>
+          <w:szCs w:val="22"/>
+        </w:rPr>
+        <w:t>er</w:t>
+      </w:r>
+      <w:r>
+        <w:rPr>
+          <w:rFonts w:ascii="Arial" w:hAnsi="Arial" w:cs="Arial"/>
+          <w:sz w:val="22"/>
+          <w:szCs w:val="22"/>
+        </w:rPr>
+        <w:t xml:space="preserve"> </w:t>
+      </w:r>
+      <w:r>
+        <w:rPr>
+          <w:rFonts w:ascii="Arial" w:hAnsi="Arial" w:cs="Arial"/>
+          <w:sz w:val="22"/>
+          <w:szCs w:val="22"/>
+        </w:rPr>
+        <w:t xml:space="preserve">Vergleich </w:t>
+      </w:r>
+      <w:r>
+        <w:rPr>
+          <w:rFonts w:ascii="Arial" w:hAnsi="Arial" w:cs="Arial"/>
+          <w:sz w:val="22"/>
+          <w:szCs w:val="22"/>
+        </w:rPr>
+        <w:t>dieser beiden Verfahren mit</w:t>
+      </w:r>
+      <w:r>
+        <w:rPr>
+          <w:rFonts w:ascii="Arial" w:hAnsi="Arial" w:cs="Arial"/>
+          <w:sz w:val="22"/>
+          <w:szCs w:val="22"/>
+        </w:rPr>
+        <w:t>einander.</w:t>
+      </w:r>
+      <w:r>
+        <w:rPr>
+          <w:rFonts w:ascii="Arial" w:hAnsi="Arial" w:cs="Arial"/>
+          <w:sz w:val="22"/>
+          <w:szCs w:val="22"/>
+        </w:rPr>
+        <w:t xml:space="preserve"> Letzteres wurde anhand von Vergleichskriterien wie den Laufzeiten, der Speicherkomplexität und der „Receiver Operating </w:t>
+      </w:r>
+      <w:proofErr w:type="spellStart"/>
+      <w:r>
+        <w:rPr>
+          <w:rFonts w:ascii="Arial" w:hAnsi="Arial" w:cs="Arial"/>
+          <w:sz w:val="22"/>
+          <w:szCs w:val="22"/>
+        </w:rPr>
+        <w:t>Characteristic</w:t>
+      </w:r>
+      <w:proofErr w:type="spellEnd"/>
+      <w:r>
+        <w:rPr>
+          <w:rFonts w:ascii="Arial" w:hAnsi="Arial" w:cs="Arial"/>
+          <w:sz w:val="22"/>
+          <w:szCs w:val="22"/>
+        </w:rPr>
+        <w:t xml:space="preserve">“ (ROC) mit der „Area </w:t>
+      </w:r>
+      <w:proofErr w:type="spellStart"/>
+      <w:r>
+        <w:rPr>
+          <w:rFonts w:ascii="Arial" w:hAnsi="Arial" w:cs="Arial"/>
+          <w:sz w:val="22"/>
+          <w:szCs w:val="22"/>
+        </w:rPr>
+        <w:t>Under</w:t>
+      </w:r>
+      <w:proofErr w:type="spellEnd"/>
+      <w:r>
+        <w:rPr>
+          <w:rFonts w:ascii="Arial" w:hAnsi="Arial" w:cs="Arial"/>
+          <w:sz w:val="22"/>
+          <w:szCs w:val="22"/>
+        </w:rPr>
+        <w:t xml:space="preserve"> </w:t>
+      </w:r>
+      <w:proofErr w:type="spellStart"/>
+      <w:r>
+        <w:rPr>
+          <w:rFonts w:ascii="Arial" w:hAnsi="Arial" w:cs="Arial"/>
+          <w:sz w:val="22"/>
+          <w:szCs w:val="22"/>
+        </w:rPr>
+        <w:t>the</w:t>
+      </w:r>
+      <w:proofErr w:type="spellEnd"/>
+      <w:r>
+        <w:rPr>
+          <w:rFonts w:ascii="Arial" w:hAnsi="Arial" w:cs="Arial"/>
+          <w:sz w:val="22"/>
+          <w:szCs w:val="22"/>
+        </w:rPr>
+        <w:t xml:space="preserve"> </w:t>
+      </w:r>
+      <w:proofErr w:type="spellStart"/>
+      <w:r>
+        <w:rPr>
+          <w:rFonts w:ascii="Arial" w:hAnsi="Arial" w:cs="Arial"/>
+          <w:sz w:val="22"/>
+          <w:szCs w:val="22"/>
+        </w:rPr>
+        <w:t>Curve</w:t>
+      </w:r>
+      <w:proofErr w:type="spellEnd"/>
+      <w:r>
+        <w:rPr>
+          <w:rFonts w:ascii="Arial" w:hAnsi="Arial" w:cs="Arial"/>
+          <w:sz w:val="22"/>
+          <w:szCs w:val="22"/>
+        </w:rPr>
+        <w:t>“ (AUC)</w:t>
+      </w:r>
+      <w:r>
+        <w:rPr>
+          <w:rFonts w:ascii="Arial" w:hAnsi="Arial" w:cs="Arial"/>
+          <w:sz w:val="22"/>
+          <w:szCs w:val="22"/>
+        </w:rPr>
+        <w:t xml:space="preserve"> </w:t>
+      </w:r>
+      <w:r>
+        <w:rPr>
+          <w:rFonts w:ascii="Arial" w:hAnsi="Arial" w:cs="Arial"/>
+          <w:sz w:val="22"/>
+          <w:szCs w:val="22"/>
+        </w:rPr>
+        <w:t xml:space="preserve">sowie anderen Vor- und Nachteilen vorgenommen. </w:t>
+      </w:r>
+      <w:r>
+        <w:rPr>
+          <w:rFonts w:ascii="Arial" w:hAnsi="Arial" w:cs="Arial"/>
+          <w:sz w:val="22"/>
+          <w:szCs w:val="22"/>
+        </w:rPr>
+        <w:t xml:space="preserve">DBSCAN </w:t>
+      </w:r>
+      <w:r>
+        <w:rPr>
+          <w:rFonts w:ascii="Arial" w:hAnsi="Arial" w:cs="Arial"/>
+          <w:sz w:val="22"/>
+          <w:szCs w:val="22"/>
+        </w:rPr>
+        <w:t xml:space="preserve">zählt zu den dichtebasierten Verfahren. Es </w:t>
+      </w:r>
+      <w:r>
+        <w:rPr>
+          <w:rFonts w:ascii="Arial" w:hAnsi="Arial" w:cs="Arial"/>
+          <w:sz w:val="22"/>
+          <w:szCs w:val="22"/>
+        </w:rPr>
+        <w:t>ordnet jeden Punkt, abhängig von seiner Umgebungsdichte, entweder einem Cluster oder der Gruppe der Rauschpunkte</w:t>
+      </w:r>
+      <w:r>
+        <w:rPr>
+          <w:rFonts w:ascii="Arial" w:hAnsi="Arial" w:cs="Arial"/>
+          <w:sz w:val="22"/>
+          <w:szCs w:val="22"/>
+        </w:rPr>
+        <w:t xml:space="preserve"> zu</w:t>
+      </w:r>
+      <w:r>
+        <w:rPr>
+          <w:rFonts w:ascii="Arial" w:hAnsi="Arial" w:cs="Arial"/>
+          <w:sz w:val="22"/>
+          <w:szCs w:val="22"/>
+        </w:rPr>
+        <w:t>.</w:t>
+      </w:r>
+      <w:r>
+        <w:rPr>
+          <w:rFonts w:ascii="Arial" w:hAnsi="Arial" w:cs="Arial"/>
+          <w:sz w:val="22"/>
+          <w:szCs w:val="22"/>
+        </w:rPr>
+        <w:t xml:space="preserve"> </w:t>
+      </w:r>
+      <w:r>
+        <w:rPr>
+          <w:rFonts w:ascii="Arial" w:hAnsi="Arial" w:cs="Arial"/>
+          <w:sz w:val="22"/>
+          <w:szCs w:val="22"/>
+        </w:rPr>
+        <w:t xml:space="preserve">Dabei wird über zwei Parameter ein globaler Schwellenwert bzgl. Dichte festgelegt. Alle Punkte, die eine höhere Dichte haben, sowie ihnen naheliegende Punkte, gehören Clustern an. Alle anderen Punkte sind Rauschpunkte und damit Ausreißer. Das </w:t>
+      </w:r>
+      <w:r>
+        <w:rPr>
+          <w:rFonts w:ascii="Arial" w:hAnsi="Arial" w:cs="Arial"/>
+          <w:sz w:val="22"/>
+          <w:szCs w:val="22"/>
+        </w:rPr>
+        <w:t>Verfahren</w:t>
+      </w:r>
+      <w:r>
+        <w:rPr>
+          <w:rFonts w:ascii="Arial" w:hAnsi="Arial" w:cs="Arial"/>
+          <w:sz w:val="22"/>
+          <w:szCs w:val="22"/>
+        </w:rPr>
+        <w:t xml:space="preserve"> des Isolation Forest baut hingegen eine festgelegt</w:t>
+      </w:r>
+      <w:r>
+        <w:rPr>
+          <w:rFonts w:ascii="Arial" w:hAnsi="Arial" w:cs="Arial"/>
+          <w:sz w:val="22"/>
+          <w:szCs w:val="22"/>
+        </w:rPr>
+        <w:t>e</w:t>
+      </w:r>
+      <w:r>
+        <w:rPr>
+          <w:rFonts w:ascii="Arial" w:hAnsi="Arial" w:cs="Arial"/>
+          <w:sz w:val="22"/>
+          <w:szCs w:val="22"/>
+        </w:rPr>
+        <w:t xml:space="preserve"> Anzahl zufällig generierter Isolation-</w:t>
+      </w:r>
+      <w:proofErr w:type="spellStart"/>
+      <w:r>
+        <w:rPr>
+          <w:rFonts w:ascii="Arial" w:hAnsi="Arial" w:cs="Arial"/>
+          <w:sz w:val="22"/>
+          <w:szCs w:val="22"/>
+        </w:rPr>
+        <w:t>Trees</w:t>
+      </w:r>
+      <w:proofErr w:type="spellEnd"/>
+      <w:r>
+        <w:rPr>
+          <w:rFonts w:ascii="Arial" w:hAnsi="Arial" w:cs="Arial"/>
+          <w:sz w:val="22"/>
+          <w:szCs w:val="22"/>
+        </w:rPr>
+        <w:t xml:space="preserve"> auf, indem es </w:t>
+      </w:r>
+      <w:r>
+        <w:rPr>
+          <w:rFonts w:ascii="Arial" w:hAnsi="Arial" w:cs="Arial"/>
+          <w:sz w:val="22"/>
+          <w:szCs w:val="22"/>
+        </w:rPr>
+        <w:t xml:space="preserve">eine Stichprobe </w:t>
+      </w:r>
+      <w:r>
+        <w:rPr>
+          <w:rFonts w:ascii="Arial" w:hAnsi="Arial" w:cs="Arial"/>
+          <w:sz w:val="22"/>
+          <w:szCs w:val="22"/>
+        </w:rPr>
+        <w:t xml:space="preserve">konstanter Größe </w:t>
       </w:r>
       <w:r>
         <w:rPr>
@@ -287,63 +733,143 @@
           <w:sz w:val="22"/>
           <w:szCs w:val="22"/>
         </w:rPr>
-        <w:t xml:space="preserve">Median aller Abstände zum Median) Ersatzkennzahlen gibt, die beide </w:t>
-      </w:r>
-      <w:r>
-        <w:rPr>
-          <w:rFonts w:ascii="Arial" w:hAnsi="Arial" w:cs="Arial"/>
-          <w:sz w:val="22"/>
-          <w:szCs w:val="22"/>
-        </w:rPr>
-        <w:t xml:space="preserve">mit einem Breakdown-Value von 50% </w:t>
-      </w:r>
-      <w:r>
-        <w:rPr>
-          <w:rFonts w:ascii="Arial" w:hAnsi="Arial" w:cs="Arial"/>
-          <w:sz w:val="22"/>
-          <w:szCs w:val="22"/>
-        </w:rPr>
-        <w:t xml:space="preserve">gegenüber </w:t>
-      </w:r>
-      <w:r>
-        <w:rPr>
-          <w:rFonts w:ascii="Arial" w:hAnsi="Arial" w:cs="Arial"/>
-          <w:sz w:val="22"/>
-          <w:szCs w:val="22"/>
-        </w:rPr>
-        <w:t xml:space="preserve">einem Anteil von 50% </w:t>
-      </w:r>
-      <w:r>
-        <w:rPr>
-          <w:rFonts w:ascii="Arial" w:hAnsi="Arial" w:cs="Arial"/>
-          <w:sz w:val="22"/>
-          <w:szCs w:val="22"/>
-        </w:rPr>
-        <w:t xml:space="preserve">an Ausreißern </w:t>
-      </w:r>
-      <w:r>
-        <w:rPr>
-          <w:rFonts w:ascii="Arial" w:hAnsi="Arial" w:cs="Arial"/>
-          <w:sz w:val="22"/>
-          <w:szCs w:val="22"/>
-        </w:rPr>
-        <w:t xml:space="preserve">an den Gesamtdaten </w:t>
-      </w:r>
-      <w:r>
-        <w:rPr>
-          <w:rFonts w:ascii="Arial" w:hAnsi="Arial" w:cs="Arial"/>
-          <w:sz w:val="22"/>
-          <w:szCs w:val="22"/>
-        </w:rPr>
-        <w:t>immun sind.</w:t>
-      </w:r>
-      <w:r>
-        <w:rPr>
-          <w:rFonts w:ascii="Arial" w:hAnsi="Arial" w:cs="Arial"/>
-          <w:sz w:val="22"/>
-          <w:szCs w:val="22"/>
-        </w:rPr>
-        <w:t xml:space="preserve"> Ein multivariates Verfahren zur Erkennung von Ausreißern verwendet die </w:t>
+        <w:t xml:space="preserve">Datenpunkte </w:t>
+      </w:r>
+      <w:r>
+        <w:rPr>
+          <w:rFonts w:ascii="Arial" w:hAnsi="Arial" w:cs="Arial"/>
+          <w:sz w:val="22"/>
+          <w:szCs w:val="22"/>
+        </w:rPr>
+        <w:t xml:space="preserve">nach </w:t>
+      </w:r>
+      <w:r>
+        <w:rPr>
+          <w:rFonts w:ascii="Arial" w:hAnsi="Arial" w:cs="Arial"/>
+          <w:sz w:val="22"/>
+          <w:szCs w:val="22"/>
+        </w:rPr>
+        <w:t>zufällig gewählten Attributen und zufällig gewählten Werten aufteilt und so voneinander isoliert. Die Datenpunkte sind in den Blattknoten zu finden, wobei Ausreißer im Mittel eine kurze Pfadlänge haben. Nach diesem Kriterium wird für die Datenpunkte eine Wahrscheinlichkeit bestimmt,</w:t>
+      </w:r>
+      <w:r>
+        <w:rPr>
+          <w:rFonts w:ascii="Arial" w:hAnsi="Arial" w:cs="Arial"/>
+          <w:sz w:val="22"/>
+          <w:szCs w:val="22"/>
+        </w:rPr>
+        <w:t xml:space="preserve"> die angibt, wie wahrscheinlich es sich bei ihnen um</w:t>
+      </w:r>
+      <w:r>
+        <w:rPr>
+          <w:rFonts w:ascii="Arial" w:hAnsi="Arial" w:cs="Arial"/>
+          <w:sz w:val="22"/>
+          <w:szCs w:val="22"/>
+        </w:rPr>
+        <w:t xml:space="preserve"> Ausreißer </w:t>
+      </w:r>
+      <w:r>
+        <w:rPr>
+          <w:rFonts w:ascii="Arial" w:hAnsi="Arial" w:cs="Arial"/>
+          <w:sz w:val="22"/>
+          <w:szCs w:val="22"/>
+        </w:rPr>
+        <w:t>handelt</w:t>
+      </w:r>
+      <w:r>
+        <w:rPr>
+          <w:rFonts w:ascii="Arial" w:hAnsi="Arial" w:cs="Arial"/>
+          <w:sz w:val="22"/>
+          <w:szCs w:val="22"/>
+        </w:rPr>
+        <w:t xml:space="preserve">. </w:t>
+      </w:r>
+      <w:r>
+        <w:rPr>
+          <w:rFonts w:ascii="Arial" w:hAnsi="Arial" w:cs="Arial"/>
+          <w:sz w:val="22"/>
+          <w:szCs w:val="22"/>
+        </w:rPr>
+        <w:t xml:space="preserve">Die Pfadlänge kann von Baum zu Baum schwanken, weswegen es einen Wald von Bäumen gibt, aus denen man das Mittel errechnen kann. Der Algorithmus besteht aus zwei Phasen: Dem Aufbau des Waldes und der Auswertung der Punkte. </w:t>
+      </w:r>
+      <w:r>
+        <w:rPr>
+          <w:rFonts w:ascii="Arial" w:hAnsi="Arial" w:cs="Arial"/>
+          <w:sz w:val="22"/>
+          <w:szCs w:val="22"/>
+        </w:rPr>
+        <w:t xml:space="preserve">Allgemein lässt sich sagen, dass </w:t>
+      </w:r>
+      <w:r>
+        <w:rPr>
+          <w:rFonts w:ascii="Arial" w:hAnsi="Arial" w:cs="Arial"/>
+          <w:sz w:val="22"/>
+          <w:szCs w:val="22"/>
+        </w:rPr>
+        <w:t>Isolation Forests mit linearer Laufzeit hocheffektiv und hocheffizient</w:t>
+      </w:r>
+      <w:r>
+        <w:rPr>
+          <w:rFonts w:ascii="Arial" w:hAnsi="Arial" w:cs="Arial"/>
+          <w:sz w:val="22"/>
+          <w:szCs w:val="22"/>
+        </w:rPr>
+        <w:t xml:space="preserve"> sind</w:t>
+      </w:r>
+      <w:r>
+        <w:rPr>
+          <w:rFonts w:ascii="Arial" w:hAnsi="Arial" w:cs="Arial"/>
+          <w:sz w:val="22"/>
+          <w:szCs w:val="22"/>
+        </w:rPr>
+        <w:t>. Ihre Fähigkeit, genau die Ausreißer zu identifizieren, ist mit hohen AUC-Werten sehr gut. Außerdem ist die Parameterbestimmung im Gegensatz zu DBSCAN sehr einfach. I</w:t>
+      </w:r>
+      <w:r>
+        <w:rPr>
+          <w:rFonts w:ascii="Arial" w:hAnsi="Arial" w:cs="Arial"/>
+          <w:sz w:val="22"/>
+          <w:szCs w:val="22"/>
+        </w:rPr>
+        <w:t xml:space="preserve">solation </w:t>
+      </w:r>
+      <w:r>
+        <w:rPr>
+          <w:rFonts w:ascii="Arial" w:hAnsi="Arial" w:cs="Arial"/>
+          <w:sz w:val="22"/>
+          <w:szCs w:val="22"/>
+        </w:rPr>
+        <w:t>Forest</w:t>
+      </w:r>
+      <w:r>
+        <w:rPr>
+          <w:rFonts w:ascii="Arial" w:hAnsi="Arial" w:cs="Arial"/>
+          <w:sz w:val="22"/>
+          <w:szCs w:val="22"/>
+        </w:rPr>
+        <w:t>s</w:t>
+      </w:r>
+      <w:r>
+        <w:rPr>
+          <w:rFonts w:ascii="Arial" w:hAnsi="Arial" w:cs="Arial"/>
+          <w:sz w:val="22"/>
+          <w:szCs w:val="22"/>
+        </w:rPr>
+        <w:t xml:space="preserve"> </w:t>
+      </w:r>
+      <w:r>
+        <w:rPr>
+          <w:rFonts w:ascii="Arial" w:hAnsi="Arial" w:cs="Arial"/>
+          <w:sz w:val="22"/>
+          <w:szCs w:val="22"/>
+        </w:rPr>
+        <w:t>sind</w:t>
+      </w:r>
+      <w:r>
+        <w:rPr>
+          <w:rFonts w:ascii="Arial" w:hAnsi="Arial" w:cs="Arial"/>
+          <w:sz w:val="22"/>
+          <w:szCs w:val="22"/>
+        </w:rPr>
+        <w:t xml:space="preserve"> die richtige Wahl für große Datenmengen, mit vielen Attributen und Daten, über deren Verteilung und </w:t>
       </w:r>
       <w:proofErr w:type="spellStart"/>
       <w:r>
@@ -352,7 +878,7 @@
           <w:sz w:val="22"/>
           <w:szCs w:val="22"/>
         </w:rPr>
-        <w:t>Mahalanobis</w:t>
+        <w:t>Ausreißeranteil</w:t>
       </w:r>
       <w:proofErr w:type="spellEnd"/>
       <w:r>
@@ -361,75 +887,7 @@
           <w:sz w:val="22"/>
           <w:szCs w:val="22"/>
         </w:rPr>
-        <w:t xml:space="preserve">-Distanz. Diese verwendet wiederum die nicht robusten Kennzahlen Mittelwert und empirische Kovarianzmatrix. Dadurch kann der Maskierungseffekt auftreten, bei dem durch einen verzerrenden Einfluss von Ausreißern auf die </w:t>
-      </w:r>
-      <w:proofErr w:type="spellStart"/>
-      <w:r>
-        <w:rPr>
-          <w:rFonts w:ascii="Arial" w:hAnsi="Arial" w:cs="Arial"/>
-          <w:sz w:val="22"/>
-          <w:szCs w:val="22"/>
-        </w:rPr>
-        <w:t>Mahalanobis</w:t>
-      </w:r>
-      <w:proofErr w:type="spellEnd"/>
-      <w:r>
-        <w:rPr>
-          <w:rFonts w:ascii="Arial" w:hAnsi="Arial" w:cs="Arial"/>
-          <w:sz w:val="22"/>
-          <w:szCs w:val="22"/>
-        </w:rPr>
-        <w:t xml:space="preserve">-Distanz, tendenziell weniger Ausreißer erkannt werden. Abhilfe schafft ein Verfahren, dass die Robuste Distanz verwendet. Dieses nutzt auch Mittelwert und empirische Kovarianzmatrix, aber errechnet auf Grundlage mithilfe der MCD </w:t>
-      </w:r>
-      <w:r>
-        <w:rPr>
-          <w:rFonts w:ascii="Arial" w:hAnsi="Arial" w:cs="Arial"/>
-          <w:sz w:val="22"/>
-          <w:szCs w:val="22"/>
-        </w:rPr>
-        <w:t xml:space="preserve">von Ausreißern </w:t>
-      </w:r>
-      <w:r>
-        <w:rPr>
-          <w:rFonts w:ascii="Arial" w:hAnsi="Arial" w:cs="Arial"/>
-          <w:sz w:val="22"/>
-          <w:szCs w:val="22"/>
-        </w:rPr>
-        <w:t>bereinigten</w:t>
-      </w:r>
-      <w:r>
-        <w:rPr>
-          <w:rFonts w:ascii="Arial" w:hAnsi="Arial" w:cs="Arial"/>
-          <w:sz w:val="22"/>
-          <w:szCs w:val="22"/>
-        </w:rPr>
-        <w:t xml:space="preserve"> Daten. </w:t>
-      </w:r>
-      <w:r>
-        <w:rPr>
-          <w:rFonts w:ascii="Arial" w:hAnsi="Arial" w:cs="Arial"/>
-          <w:sz w:val="22"/>
-          <w:szCs w:val="22"/>
-        </w:rPr>
-        <w:t>Die MCD ist die Minimum-</w:t>
-      </w:r>
-      <w:proofErr w:type="spellStart"/>
-      <w:r>
-        <w:rPr>
-          <w:rFonts w:ascii="Arial" w:hAnsi="Arial" w:cs="Arial"/>
-          <w:sz w:val="22"/>
-          <w:szCs w:val="22"/>
-        </w:rPr>
-        <w:t>Covariance</w:t>
-      </w:r>
-      <w:proofErr w:type="spellEnd"/>
-      <w:r>
-        <w:rPr>
-          <w:rFonts w:ascii="Arial" w:hAnsi="Arial" w:cs="Arial"/>
-          <w:sz w:val="22"/>
-          <w:szCs w:val="22"/>
-        </w:rPr>
-        <w:t>-Determinante. Hierbei handelt es sich um einen robusten Schätzer multivariater Beobachtungen, der Ausreißer aussortiert, indem eine festgelegte Anzahl von Beobachtungen ausgewählt wird, deren Kovarianz-Matrix die kleinstmögliche Determinante besitzt.</w:t>
+        <w:t xml:space="preserve"> man wenig weiß.</w:t>
       </w:r>
       <w:r>
         <w:rPr>
@@ -445,155 +903,7 @@
           <w:sz w:val="22"/>
           <w:szCs w:val="22"/>
         </w:rPr>
-        <w:t xml:space="preserve">Die Robuste und die </w:t>
-      </w:r>
-      <w:proofErr w:type="spellStart"/>
-      <w:r>
-        <w:rPr>
-          <w:rFonts w:ascii="Arial" w:hAnsi="Arial" w:cs="Arial"/>
-          <w:sz w:val="22"/>
-          <w:szCs w:val="22"/>
-        </w:rPr>
-        <w:t>Mahalanobis</w:t>
-      </w:r>
-      <w:proofErr w:type="spellEnd"/>
-      <w:r>
-        <w:rPr>
-          <w:rFonts w:ascii="Arial" w:hAnsi="Arial" w:cs="Arial"/>
-          <w:sz w:val="22"/>
-          <w:szCs w:val="22"/>
-        </w:rPr>
-        <w:t>-Distanz haben gemein, dass sie nur für unimodale, symmetrische Verteilungen verwendbar sind. Beide geben die Distanz von Datenpunkten zu dem Schwerpunkt einer Auswahl oder der gesamten Menge an Datenpunkten an. Bei multimodalen Verteilungen kann es mehrere Häufungspunkte und damit auch lokale Ausreißer, die sich eventuell im Schwerpunkt aller Datenpunkte, aber trotzdem außerhalb von Häufungspunkten</w:t>
-      </w:r>
-      <w:r>
-        <w:rPr>
-          <w:rFonts w:ascii="Arial" w:hAnsi="Arial" w:cs="Arial"/>
-          <w:sz w:val="22"/>
-          <w:szCs w:val="22"/>
-        </w:rPr>
-        <w:t>,</w:t>
-      </w:r>
-      <w:r>
-        <w:rPr>
-          <w:rFonts w:ascii="Arial" w:hAnsi="Arial" w:cs="Arial"/>
-          <w:sz w:val="22"/>
-          <w:szCs w:val="22"/>
-        </w:rPr>
-        <w:t xml:space="preserve"> befinden</w:t>
-      </w:r>
-      <w:r>
-        <w:rPr>
-          <w:rFonts w:ascii="Arial" w:hAnsi="Arial" w:cs="Arial"/>
-          <w:sz w:val="22"/>
-          <w:szCs w:val="22"/>
-        </w:rPr>
-        <w:t xml:space="preserve">. Diese würden von den distanzbasierten Verfahren nicht korrekt als Ausreißer identifiziert werden, da diese nur globale Ausreißer finden. Für diesen Fall gibt es dichtebasierte Verfahren, wie jenes, das den </w:t>
-      </w:r>
-      <w:proofErr w:type="spellStart"/>
-      <w:r>
-        <w:rPr>
-          <w:rFonts w:ascii="Arial" w:hAnsi="Arial" w:cs="Arial"/>
-          <w:sz w:val="22"/>
-          <w:szCs w:val="22"/>
-        </w:rPr>
-        <w:t>Local-Outlier-Factor</w:t>
-      </w:r>
-      <w:proofErr w:type="spellEnd"/>
-      <w:r>
-        <w:rPr>
-          <w:rFonts w:ascii="Arial" w:hAnsi="Arial" w:cs="Arial"/>
-          <w:sz w:val="22"/>
-          <w:szCs w:val="22"/>
-        </w:rPr>
-        <w:t xml:space="preserve"> verwendet. Dieser </w:t>
-      </w:r>
-      <w:r>
-        <w:rPr>
-          <w:rFonts w:ascii="Arial" w:hAnsi="Arial" w:cs="Arial"/>
-          <w:sz w:val="22"/>
-          <w:szCs w:val="22"/>
-        </w:rPr>
-        <w:t>identifiziert Punkte als Ausreißer, die sich in einem Bereich geringer Punkte-Dichte befinden. Weiterhin gibt es ein ähnliches aber entfernungsbasiertes Verfahren</w:t>
-      </w:r>
-      <w:r>
-        <w:rPr>
-          <w:rFonts w:ascii="Arial" w:hAnsi="Arial" w:cs="Arial"/>
-          <w:sz w:val="22"/>
-          <w:szCs w:val="22"/>
-        </w:rPr>
-        <w:t xml:space="preserve">, nämlich </w:t>
-      </w:r>
-      <w:r>
-        <w:rPr>
-          <w:rFonts w:ascii="Arial" w:hAnsi="Arial" w:cs="Arial"/>
-          <w:sz w:val="22"/>
-          <w:szCs w:val="22"/>
-        </w:rPr>
-        <w:t xml:space="preserve">das der </w:t>
-      </w:r>
-      <w:r>
-        <w:rPr>
-          <w:rFonts w:ascii="Arial" w:hAnsi="Arial" w:cs="Arial"/>
-          <w:sz w:val="22"/>
-          <w:szCs w:val="22"/>
-        </w:rPr>
-        <w:t>„</w:t>
-      </w:r>
-      <w:r>
-        <w:rPr>
-          <w:rFonts w:ascii="Arial" w:hAnsi="Arial" w:cs="Arial"/>
-          <w:sz w:val="22"/>
-          <w:szCs w:val="22"/>
-        </w:rPr>
-        <w:t>k nächsten Nachbarn</w:t>
-      </w:r>
-      <w:r>
-        <w:rPr>
-          <w:rFonts w:ascii="Arial" w:hAnsi="Arial" w:cs="Arial"/>
-          <w:sz w:val="22"/>
-          <w:szCs w:val="22"/>
-        </w:rPr>
-        <w:t>“</w:t>
-      </w:r>
-      <w:r>
-        <w:rPr>
-          <w:rFonts w:ascii="Arial" w:hAnsi="Arial" w:cs="Arial"/>
-          <w:sz w:val="22"/>
-          <w:szCs w:val="22"/>
-        </w:rPr>
-        <w:t xml:space="preserve">. Hierbei wird für jeden </w:t>
-      </w:r>
-      <w:r>
-        <w:rPr>
-          <w:rFonts w:ascii="Arial" w:hAnsi="Arial" w:cs="Arial"/>
-          <w:sz w:val="22"/>
-          <w:szCs w:val="22"/>
-        </w:rPr>
-        <w:t>Datenp</w:t>
-      </w:r>
-      <w:r>
-        <w:rPr>
-          <w:rFonts w:ascii="Arial" w:hAnsi="Arial" w:cs="Arial"/>
-          <w:sz w:val="22"/>
-          <w:szCs w:val="22"/>
-        </w:rPr>
-        <w:t>unkt seine k-nächsten-Nachbarn und die einzelnen Entfernungen zwischen ihm und diesen bestimmt. Die n Punkte mit der größten Maximalentfernung werden als Ausreißer definiert</w:t>
-      </w:r>
-      <w:r>
-        <w:rPr>
-          <w:rFonts w:ascii="Arial" w:hAnsi="Arial" w:cs="Arial"/>
-          <w:sz w:val="22"/>
-          <w:szCs w:val="22"/>
-        </w:rPr>
-        <w:t>.</w:t>
-      </w:r>
-      <w:r>
-        <w:rPr>
-          <w:rFonts w:ascii="Arial" w:hAnsi="Arial" w:cs="Arial"/>
-          <w:sz w:val="22"/>
-          <w:szCs w:val="22"/>
-        </w:rPr>
-        <w:t xml:space="preserve"> Ab wann ein Datenpunkt sich genügend von den restlichen Daten unterscheidet, um als Ausreißer zu gelten, unterscheidet sich bei den verschiedenen Verfahren. Es ist Definitionssache, was als Ausreißer gilt und nicht immer </w:t>
+        <w:t xml:space="preserve">DBSCAN identifiziert Ausreißer und teilt nebenbei alle normalen Datenpunkte automatisch in Cluster ein. Dabei spielt es keine Rolle, welche Form ein Cluster hat. Der Rechenaufwand ist quadratisch und der Algorithmus </w:t>
       </w:r>
       <w:r>
         <w:rPr>
@@ -602,87 +912,15 @@
           <w:szCs w:val="22"/>
         </w:rPr>
         <w:lastRenderedPageBreak/>
-        <w:t>eindeutig. Zwischen einem Punkt der eindeutig als Ausreißer gilt und einem der eindeutig kein Ausreißer ist, gibt es oft unendlich mögliche Zwischenpunkte. Um Lage und Streuung Ausreißer-frei zu bestimmen, aber gleichzeitig Datenpunkte nicht diskret entweder in die Berechnung einzubeziehen</w:t>
-      </w:r>
-      <w:r>
-        <w:rPr>
-          <w:rFonts w:ascii="Arial" w:hAnsi="Arial" w:cs="Arial"/>
-          <w:sz w:val="22"/>
-          <w:szCs w:val="22"/>
-        </w:rPr>
-        <w:t xml:space="preserve"> oder auszulassen, kann die Stahel-</w:t>
-      </w:r>
-      <w:proofErr w:type="spellStart"/>
-      <w:r>
-        <w:rPr>
-          <w:rFonts w:ascii="Arial" w:hAnsi="Arial" w:cs="Arial"/>
-          <w:sz w:val="22"/>
-          <w:szCs w:val="22"/>
-        </w:rPr>
-        <w:t>Donoho</w:t>
-      </w:r>
-      <w:proofErr w:type="spellEnd"/>
-      <w:r>
-        <w:rPr>
-          <w:rFonts w:ascii="Arial" w:hAnsi="Arial" w:cs="Arial"/>
-          <w:sz w:val="22"/>
-          <w:szCs w:val="22"/>
-        </w:rPr>
-        <w:t>-</w:t>
-      </w:r>
-      <w:proofErr w:type="spellStart"/>
-      <w:r>
-        <w:rPr>
-          <w:rFonts w:ascii="Arial" w:hAnsi="Arial" w:cs="Arial"/>
-          <w:sz w:val="22"/>
-          <w:szCs w:val="22"/>
-        </w:rPr>
-        <w:t>Outlyingness</w:t>
-      </w:r>
-      <w:proofErr w:type="spellEnd"/>
-      <w:r>
-        <w:rPr>
-          <w:rFonts w:ascii="Arial" w:hAnsi="Arial" w:cs="Arial"/>
-          <w:sz w:val="22"/>
-          <w:szCs w:val="22"/>
-        </w:rPr>
-        <w:t xml:space="preserve"> verwendet werden. Sie ermittelt für jeden Datenpunkt eine Gewichtung, um die „</w:t>
-      </w:r>
-      <w:proofErr w:type="spellStart"/>
-      <w:r>
-        <w:rPr>
-          <w:rFonts w:ascii="Arial" w:hAnsi="Arial" w:cs="Arial"/>
-          <w:sz w:val="22"/>
-          <w:szCs w:val="22"/>
-        </w:rPr>
-        <w:t>Ausreißerhaftigkeit</w:t>
-      </w:r>
-      <w:proofErr w:type="spellEnd"/>
-      <w:r>
-        <w:rPr>
-          <w:rFonts w:ascii="Arial" w:hAnsi="Arial" w:cs="Arial"/>
-          <w:sz w:val="22"/>
-          <w:szCs w:val="22"/>
-        </w:rPr>
-        <w:t xml:space="preserve">“ von Punkten kontinuierlich zu bestimmen. </w:t>
-      </w:r>
-      <w:proofErr w:type="gramStart"/>
-      <w:r>
-        <w:rPr>
-          <w:rFonts w:ascii="Arial" w:hAnsi="Arial" w:cs="Arial"/>
-          <w:sz w:val="22"/>
-          <w:szCs w:val="22"/>
-        </w:rPr>
-        <w:t>Mithilfe dieser Gewichte,</w:t>
-      </w:r>
-      <w:proofErr w:type="gramEnd"/>
-      <w:r>
-        <w:rPr>
-          <w:rFonts w:ascii="Arial" w:hAnsi="Arial" w:cs="Arial"/>
-          <w:sz w:val="22"/>
-          <w:szCs w:val="22"/>
-        </w:rPr>
-        <w:t xml:space="preserve"> können aus den Datenpunkten anschließend ein gewichtetes Mittel und eine gewichtete Kovarianzmatrix berechnet werden.</w:t>
+        <w:t>somit nicht für große Datenmengen nutzbar.</w:t>
+      </w:r>
+      <w:r>
+        <w:rPr>
+          <w:rFonts w:ascii="Arial" w:hAnsi="Arial" w:cs="Arial"/>
+          <w:sz w:val="22"/>
+          <w:szCs w:val="22"/>
+        </w:rPr>
+        <w:t xml:space="preserve"> Außerdem muss die Parameter angeben, die nicht trivial zu ermitteln sind.</w:t>
       </w:r>
     </w:p>
     <w:p>
@@ -702,21 +940,17 @@
           <w:b/>
           <w:bCs/>
           <w:iCs/>
-          <w:lang w:val="en-US"/>
-        </w:rPr>
-      </w:pPr>
-      <w:proofErr w:type="spellStart"/>
+        </w:rPr>
+      </w:pPr>
       <w:r>
         <w:rPr>
           <w:rFonts w:ascii="Arial" w:hAnsi="Arial" w:cs="Arial"/>
           <w:b/>
           <w:bCs/>
           <w:iCs/>
-          <w:lang w:val="en-US"/>
         </w:rPr>
         <w:t>Literatur</w:t>
       </w:r>
-      <w:proofErr w:type="spellEnd"/>
     </w:p>
     <w:p>
       <w:pPr>
@@ -725,18 +959,24 @@
           <w:rFonts w:ascii="Arial" w:hAnsi="Arial" w:cs="Arial"/>
           <w:sz w:val="22"/>
           <w:szCs w:val="22"/>
-          <w:lang w:val="en-US"/>
-        </w:rPr>
-      </w:pPr>
+        </w:rPr>
+      </w:pPr>
+      <w:r>
+        <w:rPr>
+          <w:rFonts w:ascii="Arial" w:hAnsi="Arial" w:cs="Arial"/>
+          <w:sz w:val="22"/>
+          <w:szCs w:val="22"/>
+        </w:rPr>
+        <w:t xml:space="preserve">Schubert, E., Sander, J., Ester, M., Kriegel, H.-P., </w:t>
+      </w:r>
       <w:proofErr w:type="spellStart"/>
       <w:r>
         <w:rPr>
           <w:rFonts w:ascii="Arial" w:hAnsi="Arial" w:cs="Arial"/>
           <w:sz w:val="22"/>
           <w:szCs w:val="22"/>
-          <w:lang w:val="en-US"/>
-        </w:rPr>
-        <w:t>Zuriana</w:t>
+        </w:rPr>
+        <w:t>Xu</w:t>
       </w:r>
       <w:proofErr w:type="spellEnd"/>
       <w:r>
@@ -744,9 +984,111 @@
           <w:rFonts w:ascii="Arial" w:hAnsi="Arial" w:cs="Arial"/>
           <w:sz w:val="22"/>
           <w:szCs w:val="22"/>
-          <w:lang w:val="en-US"/>
-        </w:rPr>
-        <w:t xml:space="preserve">, A. B., </w:t>
+        </w:rPr>
+        <w:t xml:space="preserve">, X. </w:t>
+      </w:r>
+      <w:r>
+        <w:rPr>
+          <w:rFonts w:ascii="Arial" w:hAnsi="Arial" w:cs="Arial"/>
+          <w:sz w:val="22"/>
+          <w:szCs w:val="22"/>
+        </w:rPr>
+        <w:t>(</w:t>
+      </w:r>
+      <w:r>
+        <w:rPr>
+          <w:rFonts w:ascii="Arial" w:hAnsi="Arial" w:cs="Arial"/>
+          <w:sz w:val="22"/>
+          <w:szCs w:val="22"/>
+        </w:rPr>
+        <w:t>2017</w:t>
+      </w:r>
+      <w:r>
+        <w:rPr>
+          <w:rFonts w:ascii="Arial" w:hAnsi="Arial" w:cs="Arial"/>
+          <w:sz w:val="22"/>
+          <w:szCs w:val="22"/>
+        </w:rPr>
+        <w:t>)</w:t>
+      </w:r>
+      <w:r>
+        <w:rPr>
+          <w:rFonts w:ascii="Arial" w:hAnsi="Arial" w:cs="Arial"/>
+          <w:sz w:val="22"/>
+          <w:szCs w:val="22"/>
+        </w:rPr>
+        <w:t xml:space="preserve">. </w:t>
+      </w:r>
+      <w:r>
+        <w:rPr>
+          <w:rFonts w:ascii="Arial" w:hAnsi="Arial" w:cs="Arial"/>
+          <w:sz w:val="22"/>
+          <w:szCs w:val="22"/>
+          <w:lang w:val="en-US"/>
+        </w:rPr>
+        <w:t>“</w:t>
+      </w:r>
+      <w:r>
+        <w:rPr>
+          <w:rFonts w:ascii="Arial" w:hAnsi="Arial" w:cs="Arial"/>
+          <w:sz w:val="22"/>
+          <w:szCs w:val="22"/>
+          <w:lang w:val="en-US"/>
+        </w:rPr>
+        <w:t>DBSCAN Revisited,</w:t>
+      </w:r>
+      <w:r>
+        <w:rPr>
+          <w:rFonts w:ascii="Arial" w:hAnsi="Arial" w:cs="Arial"/>
+          <w:sz w:val="22"/>
+          <w:szCs w:val="22"/>
+          <w:lang w:val="en-US"/>
+        </w:rPr>
+        <w:t xml:space="preserve"> </w:t>
+      </w:r>
+      <w:r>
+        <w:rPr>
+          <w:rFonts w:ascii="Arial" w:hAnsi="Arial" w:cs="Arial"/>
+          <w:sz w:val="22"/>
+          <w:szCs w:val="22"/>
+          <w:lang w:val="en-US"/>
+        </w:rPr>
+        <w:t>Revisited: Why and How You Should (Still) Use DBSCAN</w:t>
+      </w:r>
+      <w:r>
+        <w:rPr>
+          <w:rFonts w:ascii="Arial" w:hAnsi="Arial" w:cs="Arial"/>
+          <w:sz w:val="22"/>
+          <w:szCs w:val="22"/>
+          <w:lang w:val="en-US"/>
+        </w:rPr>
+        <w:t>”</w:t>
+      </w:r>
+      <w:r>
+        <w:rPr>
+          <w:rFonts w:ascii="Arial" w:hAnsi="Arial" w:cs="Arial"/>
+          <w:sz w:val="22"/>
+          <w:szCs w:val="22"/>
+          <w:lang w:val="en-US"/>
+        </w:rPr>
+        <w:t>. ACM Trans. Database Syst. 42,3, Article 19 (July</w:t>
+      </w:r>
+      <w:r>
+        <w:rPr>
+          <w:rFonts w:ascii="Arial" w:hAnsi="Arial" w:cs="Arial"/>
+          <w:sz w:val="22"/>
+          <w:szCs w:val="22"/>
+          <w:lang w:val="en-US"/>
+        </w:rPr>
+        <w:t xml:space="preserve"> </w:t>
+      </w:r>
+      <w:r>
+        <w:rPr>
+          <w:rFonts w:ascii="Arial" w:hAnsi="Arial" w:cs="Arial"/>
+          <w:sz w:val="22"/>
+          <w:szCs w:val="22"/>
+        </w:rPr>
+        <w:t xml:space="preserve">2017), 21 </w:t>
       </w:r>
       <w:proofErr w:type="spellStart"/>
       <w:r>
@@ -754,9 +1096,8 @@
           <w:rFonts w:ascii="Arial" w:hAnsi="Arial" w:cs="Arial"/>
           <w:sz w:val="22"/>
           <w:szCs w:val="22"/>
-          <w:lang w:val="en-US"/>
-        </w:rPr>
-        <w:t>Rosmayati</w:t>
+        </w:rPr>
+        <w:t>pages</w:t>
       </w:r>
       <w:proofErr w:type="spellEnd"/>
       <w:r>
@@ -764,76 +1105,8 @@
           <w:rFonts w:ascii="Arial" w:hAnsi="Arial" w:cs="Arial"/>
           <w:sz w:val="22"/>
           <w:szCs w:val="22"/>
-          <w:lang w:val="en-US"/>
-        </w:rPr>
-        <w:t>, M., Akbar,</w:t>
-      </w:r>
-      <w:r>
-        <w:rPr>
-          <w:rFonts w:ascii="Arial" w:hAnsi="Arial" w:cs="Arial"/>
-          <w:sz w:val="22"/>
-          <w:szCs w:val="22"/>
-          <w:lang w:val="en-US"/>
-        </w:rPr>
-        <w:t xml:space="preserve"> </w:t>
-      </w:r>
-      <w:r>
-        <w:rPr>
-          <w:rFonts w:ascii="Arial" w:hAnsi="Arial" w:cs="Arial"/>
-          <w:sz w:val="22"/>
-          <w:szCs w:val="22"/>
-          <w:lang w:val="en-US"/>
-        </w:rPr>
-        <w:t xml:space="preserve">A., Mustafa, M. </w:t>
-      </w:r>
-      <w:proofErr w:type="gramStart"/>
-      <w:r>
-        <w:rPr>
-          <w:rFonts w:ascii="Arial" w:hAnsi="Arial" w:cs="Arial"/>
-          <w:sz w:val="22"/>
-          <w:szCs w:val="22"/>
-          <w:lang w:val="en-US"/>
-        </w:rPr>
-        <w:t>D..</w:t>
-      </w:r>
-      <w:proofErr w:type="gramEnd"/>
-      <w:r>
-        <w:rPr>
-          <w:rFonts w:ascii="Arial" w:hAnsi="Arial" w:cs="Arial"/>
-          <w:sz w:val="22"/>
-          <w:szCs w:val="22"/>
-          <w:lang w:val="en-US"/>
-        </w:rPr>
-        <w:t xml:space="preserve"> </w:t>
-      </w:r>
-      <w:r>
-        <w:rPr>
-          <w:rFonts w:ascii="Arial" w:hAnsi="Arial" w:cs="Arial"/>
-          <w:sz w:val="22"/>
-          <w:szCs w:val="22"/>
-          <w:lang w:val="en-US"/>
-        </w:rPr>
-        <w:t xml:space="preserve">(2006). „A Comparative Study for Outlier Detection Techniques in Data </w:t>
-      </w:r>
-      <w:proofErr w:type="gramStart"/>
-      <w:r>
-        <w:rPr>
-          <w:rFonts w:ascii="Arial" w:hAnsi="Arial" w:cs="Arial"/>
-          <w:sz w:val="22"/>
-          <w:szCs w:val="22"/>
-          <w:lang w:val="en-US"/>
-        </w:rPr>
-        <w:t>Mining“</w:t>
-      </w:r>
-      <w:proofErr w:type="gramEnd"/>
-      <w:r>
-        <w:rPr>
-          <w:rFonts w:ascii="Arial" w:hAnsi="Arial" w:cs="Arial"/>
-          <w:sz w:val="22"/>
-          <w:szCs w:val="22"/>
-          <w:lang w:val="en-US"/>
-        </w:rPr>
-        <w:t>. IEEE, 1-4244-0023-6/06, S. 1-2</w:t>
+        </w:rPr>
+        <w:t>.</w:t>
       </w:r>
     </w:p>
     <w:p>
@@ -843,9 +1116,16 @@
           <w:rFonts w:ascii="Arial" w:hAnsi="Arial" w:cs="Arial"/>
           <w:sz w:val="22"/>
           <w:szCs w:val="22"/>
-          <w:lang w:val="en-US"/>
-        </w:rPr>
-      </w:pPr>
+        </w:rPr>
+      </w:pPr>
+      <w:r>
+        <w:rPr>
+          <w:rFonts w:ascii="Arial" w:hAnsi="Arial" w:cs="Arial"/>
+          <w:sz w:val="22"/>
+          <w:szCs w:val="22"/>
+        </w:rPr>
+        <w:t>https://doi.org/10.1145/3068335</w:t>
+      </w:r>
     </w:p>
     <w:p>
       <w:pPr>
@@ -854,116 +1134,8 @@
           <w:rFonts w:ascii="Arial" w:hAnsi="Arial" w:cs="Arial"/>
           <w:sz w:val="22"/>
           <w:szCs w:val="22"/>
-          <w:lang w:val="en-US"/>
-        </w:rPr>
-      </w:pPr>
-      <w:r>
-        <w:rPr>
-          <w:rFonts w:ascii="Arial" w:hAnsi="Arial" w:cs="Arial"/>
-          <w:sz w:val="22"/>
-          <w:szCs w:val="22"/>
-          <w:lang w:val="en-US"/>
-        </w:rPr>
-        <w:t xml:space="preserve">Hubert, M., </w:t>
-      </w:r>
-      <w:proofErr w:type="spellStart"/>
-      <w:r>
-        <w:rPr>
-          <w:rFonts w:ascii="Arial" w:hAnsi="Arial" w:cs="Arial"/>
-          <w:sz w:val="22"/>
-          <w:szCs w:val="22"/>
-          <w:lang w:val="en-US"/>
-        </w:rPr>
-        <w:t>Rousseeuw</w:t>
-      </w:r>
-      <w:proofErr w:type="spellEnd"/>
-      <w:r>
-        <w:rPr>
-          <w:rFonts w:ascii="Arial" w:hAnsi="Arial" w:cs="Arial"/>
-          <w:sz w:val="22"/>
-          <w:szCs w:val="22"/>
-          <w:lang w:val="en-US"/>
-        </w:rPr>
-        <w:t xml:space="preserve">, P. </w:t>
-      </w:r>
-      <w:proofErr w:type="gramStart"/>
-      <w:r>
-        <w:rPr>
-          <w:rFonts w:ascii="Arial" w:hAnsi="Arial" w:cs="Arial"/>
-          <w:sz w:val="22"/>
-          <w:szCs w:val="22"/>
-          <w:lang w:val="en-US"/>
-        </w:rPr>
-        <w:t>J..</w:t>
-      </w:r>
-      <w:proofErr w:type="gramEnd"/>
-      <w:r>
-        <w:rPr>
-          <w:rFonts w:ascii="Arial" w:hAnsi="Arial" w:cs="Arial"/>
-          <w:sz w:val="22"/>
-          <w:szCs w:val="22"/>
-          <w:lang w:val="en-US"/>
-        </w:rPr>
-        <w:t xml:space="preserve"> (2011). “Robust statistics for outlier</w:t>
-      </w:r>
-      <w:r>
-        <w:rPr>
-          <w:rFonts w:ascii="Arial" w:hAnsi="Arial" w:cs="Arial"/>
-          <w:sz w:val="22"/>
-          <w:szCs w:val="22"/>
-          <w:lang w:val="en-US"/>
-        </w:rPr>
-        <w:t xml:space="preserve"> </w:t>
-      </w:r>
-      <w:r>
-        <w:rPr>
-          <w:rFonts w:ascii="Arial" w:hAnsi="Arial" w:cs="Arial"/>
-          <w:sz w:val="22"/>
-          <w:szCs w:val="22"/>
-          <w:lang w:val="en-US"/>
-        </w:rPr>
-        <w:t xml:space="preserve">detection”. John Wiley &amp; Sons, Inc., WIREs Data Mining </w:t>
-      </w:r>
-      <w:proofErr w:type="spellStart"/>
-      <w:r>
-        <w:rPr>
-          <w:rFonts w:ascii="Arial" w:hAnsi="Arial" w:cs="Arial"/>
-          <w:sz w:val="22"/>
-          <w:szCs w:val="22"/>
-          <w:lang w:val="en-US"/>
-        </w:rPr>
-        <w:t>Knowl</w:t>
-      </w:r>
-      <w:proofErr w:type="spellEnd"/>
-      <w:r>
-        <w:rPr>
-          <w:rFonts w:ascii="Arial" w:hAnsi="Arial" w:cs="Arial"/>
-          <w:sz w:val="22"/>
-          <w:szCs w:val="22"/>
-          <w:lang w:val="en-US"/>
-        </w:rPr>
-        <w:t xml:space="preserve"> </w:t>
-      </w:r>
-      <w:proofErr w:type="spellStart"/>
-      <w:r>
-        <w:rPr>
-          <w:rFonts w:ascii="Arial" w:hAnsi="Arial" w:cs="Arial"/>
-          <w:sz w:val="22"/>
-          <w:szCs w:val="22"/>
-          <w:lang w:val="en-US"/>
-        </w:rPr>
-        <w:t>Discov</w:t>
-      </w:r>
-      <w:proofErr w:type="spellEnd"/>
-      <w:r>
-        <w:rPr>
-          <w:rFonts w:ascii="Arial" w:hAnsi="Arial" w:cs="Arial"/>
-          <w:sz w:val="22"/>
-          <w:szCs w:val="22"/>
-          <w:lang w:val="en-US"/>
-        </w:rPr>
-        <w:t>, 2011, 1, 73–79, DOI: 10.1002/widm.2, S. 1-3.</w:t>
-      </w:r>
+        </w:rPr>
+      </w:pPr>
     </w:p>
     <w:p>
       <w:pPr>
@@ -975,6 +1147,115 @@
           <w:lang w:val="en-US"/>
         </w:rPr>
       </w:pPr>
+      <w:proofErr w:type="spellStart"/>
+      <w:r>
+        <w:rPr>
+          <w:rFonts w:ascii="Arial" w:hAnsi="Arial" w:cs="Arial"/>
+          <w:sz w:val="22"/>
+          <w:szCs w:val="22"/>
+        </w:rPr>
+        <w:t>Hahsler</w:t>
+      </w:r>
+      <w:proofErr w:type="spellEnd"/>
+      <w:r>
+        <w:rPr>
+          <w:rFonts w:ascii="Arial" w:hAnsi="Arial" w:cs="Arial"/>
+          <w:sz w:val="22"/>
+          <w:szCs w:val="22"/>
+        </w:rPr>
+        <w:t xml:space="preserve">, M., </w:t>
+      </w:r>
+      <w:proofErr w:type="spellStart"/>
+      <w:r>
+        <w:rPr>
+          <w:rFonts w:ascii="Arial" w:hAnsi="Arial" w:cs="Arial"/>
+          <w:sz w:val="22"/>
+          <w:szCs w:val="22"/>
+        </w:rPr>
+        <w:t>Piekenbrock</w:t>
+      </w:r>
+      <w:proofErr w:type="spellEnd"/>
+      <w:r>
+        <w:rPr>
+          <w:rFonts w:ascii="Arial" w:hAnsi="Arial" w:cs="Arial"/>
+          <w:sz w:val="22"/>
+          <w:szCs w:val="22"/>
+        </w:rPr>
+        <w:t xml:space="preserve">, M., Doran, D. </w:t>
+      </w:r>
+      <w:r>
+        <w:rPr>
+          <w:rFonts w:ascii="Arial" w:hAnsi="Arial" w:cs="Arial"/>
+          <w:sz w:val="22"/>
+          <w:szCs w:val="22"/>
+        </w:rPr>
+        <w:t xml:space="preserve">(2019). </w:t>
+      </w:r>
+      <w:r>
+        <w:rPr>
+          <w:rFonts w:ascii="Arial" w:hAnsi="Arial" w:cs="Arial"/>
+          <w:sz w:val="22"/>
+          <w:szCs w:val="22"/>
+          <w:lang w:val="en-US"/>
+        </w:rPr>
+        <w:t>„</w:t>
+      </w:r>
+      <w:proofErr w:type="spellStart"/>
+      <w:r>
+        <w:rPr>
+          <w:rFonts w:ascii="Arial" w:hAnsi="Arial" w:cs="Arial"/>
+          <w:sz w:val="22"/>
+          <w:szCs w:val="22"/>
+          <w:lang w:val="en-US"/>
+        </w:rPr>
+        <w:t>dbscan</w:t>
+      </w:r>
+      <w:proofErr w:type="spellEnd"/>
+      <w:r>
+        <w:rPr>
+          <w:rFonts w:ascii="Arial" w:hAnsi="Arial" w:cs="Arial"/>
+          <w:sz w:val="22"/>
+          <w:szCs w:val="22"/>
+          <w:lang w:val="en-US"/>
+        </w:rPr>
+        <w:t>: Fast Density-Based Clustering with R</w:t>
+      </w:r>
+      <w:r>
+        <w:rPr>
+          <w:rFonts w:ascii="Arial" w:hAnsi="Arial" w:cs="Arial"/>
+          <w:sz w:val="22"/>
+          <w:szCs w:val="22"/>
+          <w:lang w:val="en-US"/>
+        </w:rPr>
+        <w:t xml:space="preserve">“. </w:t>
+      </w:r>
+      <w:r>
+        <w:rPr>
+          <w:rFonts w:ascii="Arial" w:hAnsi="Arial" w:cs="Arial"/>
+          <w:sz w:val="22"/>
+          <w:szCs w:val="22"/>
+          <w:lang w:val="en-US"/>
+        </w:rPr>
+        <w:t>Journal of Statistical Software</w:t>
+      </w:r>
+      <w:r>
+        <w:rPr>
+          <w:rFonts w:ascii="Arial" w:hAnsi="Arial" w:cs="Arial"/>
+          <w:sz w:val="22"/>
+          <w:szCs w:val="22"/>
+          <w:lang w:val="en-US"/>
+        </w:rPr>
+        <w:t xml:space="preserve">, </w:t>
+      </w:r>
+      <w:r>
+        <w:rPr>
+          <w:rFonts w:ascii="Arial" w:hAnsi="Arial" w:cs="Arial"/>
+          <w:sz w:val="22"/>
+          <w:szCs w:val="22"/>
+          <w:lang w:val="en-US"/>
+        </w:rPr>
+        <w:t>October 2019, Volume 91, Issue 1.</w:t>
+      </w:r>
     </w:p>
     <w:p>
       <w:pPr>
@@ -986,65 +1267,14 @@
           <w:lang w:val="en-US"/>
         </w:rPr>
       </w:pPr>
-      <w:proofErr w:type="spellStart"/>
-      <w:r>
-        <w:rPr>
-          <w:rFonts w:ascii="Arial" w:hAnsi="Arial" w:cs="Arial"/>
-          <w:sz w:val="22"/>
-          <w:szCs w:val="22"/>
-          <w:lang w:val="en-US"/>
-        </w:rPr>
-        <w:t>Ismiguzel</w:t>
-      </w:r>
-      <w:proofErr w:type="spellEnd"/>
-      <w:r>
-        <w:rPr>
-          <w:rFonts w:ascii="Arial" w:hAnsi="Arial" w:cs="Arial"/>
-          <w:sz w:val="22"/>
-          <w:szCs w:val="22"/>
-          <w:lang w:val="en-US"/>
-        </w:rPr>
-        <w:t xml:space="preserve">, </w:t>
-      </w:r>
-      <w:proofErr w:type="spellStart"/>
-      <w:r>
-        <w:rPr>
-          <w:rFonts w:ascii="Arial" w:hAnsi="Arial" w:cs="Arial"/>
-          <w:sz w:val="22"/>
-          <w:szCs w:val="22"/>
-          <w:lang w:val="en-US"/>
-        </w:rPr>
-        <w:t>Idil</w:t>
-      </w:r>
-      <w:proofErr w:type="spellEnd"/>
-      <w:r>
-        <w:rPr>
-          <w:rFonts w:ascii="Arial" w:hAnsi="Arial" w:cs="Arial"/>
-          <w:sz w:val="22"/>
-          <w:szCs w:val="22"/>
-          <w:lang w:val="en-US"/>
-        </w:rPr>
-        <w:t>: Outlier Detection with Simple and Advanced Techniques: A tutorial on how to detect outliers using standard deviation, interquartile range, isolation forest, DBSCAN, and local outlier factor, in: Towards Data Science, 2022, https://towardsdatascience.com/detecting-outliers-with-simple-and-advanced-techniques-cb3b2db60d03, (</w:t>
-      </w:r>
-      <w:proofErr w:type="spellStart"/>
-      <w:r>
-        <w:rPr>
-          <w:rFonts w:ascii="Arial" w:hAnsi="Arial" w:cs="Arial"/>
-          <w:sz w:val="22"/>
-          <w:szCs w:val="22"/>
-          <w:lang w:val="en-US"/>
-        </w:rPr>
-        <w:t>abgerufen</w:t>
-      </w:r>
-      <w:proofErr w:type="spellEnd"/>
-      <w:r>
-        <w:rPr>
-          <w:rFonts w:ascii="Arial" w:hAnsi="Arial" w:cs="Arial"/>
-          <w:sz w:val="22"/>
-          <w:szCs w:val="22"/>
-          <w:lang w:val="en-US"/>
-        </w:rPr>
-        <w:t xml:space="preserve"> am 30.04.23)</w:t>
+      <w:r>
+        <w:rPr>
+          <w:rFonts w:ascii="Arial" w:hAnsi="Arial" w:cs="Arial"/>
+          <w:sz w:val="22"/>
+          <w:szCs w:val="22"/>
+          <w:lang w:val="en-US"/>
+        </w:rPr>
+        <w:t>https://doi.org/10.18637/jss.v091.i01</w:t>
       </w:r>
     </w:p>
     <w:p>
@@ -1068,145 +1298,133 @@
           <w:lang w:val="en-US"/>
         </w:rPr>
       </w:pPr>
-      <w:proofErr w:type="spellStart"/>
-      <w:r>
-        <w:rPr>
-          <w:rFonts w:ascii="Arial" w:hAnsi="Arial" w:cs="Arial"/>
-          <w:sz w:val="22"/>
-          <w:szCs w:val="22"/>
-          <w:lang w:val="en-US"/>
-        </w:rPr>
-        <w:t>Petrovskiy</w:t>
-      </w:r>
-      <w:proofErr w:type="spellEnd"/>
-      <w:r>
-        <w:rPr>
-          <w:rFonts w:ascii="Arial" w:hAnsi="Arial" w:cs="Arial"/>
-          <w:sz w:val="22"/>
-          <w:szCs w:val="22"/>
-          <w:lang w:val="en-US"/>
-        </w:rPr>
-        <w:t xml:space="preserve">, M. </w:t>
-      </w:r>
-      <w:proofErr w:type="gramStart"/>
-      <w:r>
-        <w:rPr>
-          <w:rFonts w:ascii="Arial" w:hAnsi="Arial" w:cs="Arial"/>
-          <w:sz w:val="22"/>
-          <w:szCs w:val="22"/>
-          <w:lang w:val="en-US"/>
-        </w:rPr>
-        <w:t>I..</w:t>
-      </w:r>
-      <w:proofErr w:type="gramEnd"/>
-      <w:r>
-        <w:rPr>
-          <w:rFonts w:ascii="Arial" w:hAnsi="Arial" w:cs="Arial"/>
-          <w:sz w:val="22"/>
-          <w:szCs w:val="22"/>
-          <w:lang w:val="en-US"/>
-        </w:rPr>
-        <w:t xml:space="preserve"> (2003). “Outlier Detection Algorithms in Data Mining Systems”. Programming and Computer Software, Vol. 29, No. 4, 2003, pp. 228–237. Translated from </w:t>
-      </w:r>
-      <w:proofErr w:type="spellStart"/>
-      <w:r>
-        <w:rPr>
-          <w:rFonts w:ascii="Arial" w:hAnsi="Arial" w:cs="Arial"/>
-          <w:sz w:val="22"/>
-          <w:szCs w:val="22"/>
-          <w:lang w:val="en-US"/>
-        </w:rPr>
-        <w:t>Programmirovanie</w:t>
-      </w:r>
-      <w:proofErr w:type="spellEnd"/>
-      <w:r>
-        <w:rPr>
-          <w:rFonts w:ascii="Arial" w:hAnsi="Arial" w:cs="Arial"/>
-          <w:sz w:val="22"/>
-          <w:szCs w:val="22"/>
-          <w:lang w:val="en-US"/>
-        </w:rPr>
-        <w:t>, Vol. 29, No. 4, 2003. 0361-7688/03/2904-0228. S. 2-3</w:t>
+      <w:r>
+        <w:rPr>
+          <w:rFonts w:ascii="Arial" w:hAnsi="Arial" w:cs="Arial"/>
+          <w:sz w:val="22"/>
+          <w:szCs w:val="22"/>
+          <w:lang w:val="en-US"/>
+        </w:rPr>
+        <w:t>Hodge, V.J.</w:t>
+      </w:r>
+      <w:r>
+        <w:rPr>
+          <w:rFonts w:ascii="Arial" w:hAnsi="Arial" w:cs="Arial"/>
+          <w:sz w:val="22"/>
+          <w:szCs w:val="22"/>
+          <w:lang w:val="en-US"/>
+        </w:rPr>
+        <w:t xml:space="preserve">, </w:t>
+      </w:r>
+      <w:r>
+        <w:rPr>
+          <w:rFonts w:ascii="Arial" w:hAnsi="Arial" w:cs="Arial"/>
+          <w:sz w:val="22"/>
+          <w:szCs w:val="22"/>
+          <w:lang w:val="en-US"/>
+        </w:rPr>
+        <w:t>Austin, J. (2004)</w:t>
+      </w:r>
+      <w:r>
+        <w:rPr>
+          <w:rFonts w:ascii="Arial" w:hAnsi="Arial" w:cs="Arial"/>
+          <w:sz w:val="22"/>
+          <w:szCs w:val="22"/>
+          <w:lang w:val="en-US"/>
+        </w:rPr>
+        <w:t>.</w:t>
+      </w:r>
+      <w:r>
+        <w:rPr>
+          <w:rFonts w:ascii="Arial" w:hAnsi="Arial" w:cs="Arial"/>
+          <w:sz w:val="22"/>
+          <w:szCs w:val="22"/>
+          <w:lang w:val="en-US"/>
+        </w:rPr>
+        <w:t xml:space="preserve"> </w:t>
+      </w:r>
+      <w:r>
+        <w:rPr>
+          <w:rFonts w:ascii="Arial" w:hAnsi="Arial" w:cs="Arial"/>
+          <w:sz w:val="22"/>
+          <w:szCs w:val="22"/>
+          <w:lang w:val="en-US"/>
+        </w:rPr>
+        <w:t>“</w:t>
+      </w:r>
+      <w:r>
+        <w:rPr>
+          <w:rFonts w:ascii="Arial" w:hAnsi="Arial" w:cs="Arial"/>
+          <w:sz w:val="22"/>
+          <w:szCs w:val="22"/>
+          <w:lang w:val="en-US"/>
+        </w:rPr>
+        <w:t>A survey of outlier detection methodologies.</w:t>
+      </w:r>
+      <w:r>
+        <w:rPr>
+          <w:rFonts w:ascii="Arial" w:hAnsi="Arial" w:cs="Arial"/>
+          <w:sz w:val="22"/>
+          <w:szCs w:val="22"/>
+          <w:lang w:val="en-US"/>
+        </w:rPr>
+        <w:t>”</w:t>
+      </w:r>
+      <w:r>
+        <w:rPr>
+          <w:rFonts w:ascii="Arial" w:hAnsi="Arial" w:cs="Arial"/>
+          <w:sz w:val="22"/>
+          <w:szCs w:val="22"/>
+          <w:lang w:val="en-US"/>
+        </w:rPr>
+        <w:t xml:space="preserve"> Artificial</w:t>
+      </w:r>
+      <w:r>
+        <w:rPr>
+          <w:rFonts w:ascii="Arial" w:hAnsi="Arial" w:cs="Arial"/>
+          <w:sz w:val="22"/>
+          <w:szCs w:val="22"/>
+          <w:lang w:val="en-US"/>
+        </w:rPr>
+        <w:t xml:space="preserve"> </w:t>
+      </w:r>
+      <w:r>
+        <w:rPr>
+          <w:rFonts w:ascii="Arial" w:hAnsi="Arial" w:cs="Arial"/>
+          <w:sz w:val="22"/>
+          <w:szCs w:val="22"/>
+          <w:lang w:val="en-US"/>
+        </w:rPr>
+        <w:t>Intelligence Review. pp. 85-126. ISSN 1573-7462</w:t>
+      </w:r>
+      <w:r>
+        <w:rPr>
+          <w:rFonts w:ascii="Arial" w:hAnsi="Arial" w:cs="Arial"/>
+          <w:sz w:val="22"/>
+          <w:szCs w:val="22"/>
+          <w:lang w:val="en-US"/>
+        </w:rPr>
+        <w:t>.</w:t>
       </w:r>
     </w:p>
     <w:p>
       <w:pPr>
-        <w:pStyle w:val="StandardWeb"/>
-        <w:rPr>
-          <w:rFonts w:ascii="Arial" w:hAnsi="Arial" w:cs="Arial"/>
-          <w:sz w:val="22"/>
-          <w:szCs w:val="22"/>
-          <w:lang w:val="en-US"/>
-        </w:rPr>
-      </w:pPr>
-      <w:r>
-        <w:rPr>
-          <w:rFonts w:ascii="Arial" w:hAnsi="Arial" w:cs="Arial"/>
-          <w:sz w:val="22"/>
-          <w:szCs w:val="22"/>
-          <w:lang w:val="en-US"/>
-        </w:rPr>
-        <w:t xml:space="preserve">Hubert, M., </w:t>
-      </w:r>
-      <w:proofErr w:type="spellStart"/>
-      <w:r>
-        <w:rPr>
-          <w:rFonts w:ascii="Arial" w:hAnsi="Arial" w:cs="Arial"/>
-          <w:sz w:val="22"/>
-          <w:szCs w:val="22"/>
-          <w:lang w:val="en-US"/>
-        </w:rPr>
-        <w:t>Debruyne</w:t>
-      </w:r>
-      <w:proofErr w:type="spellEnd"/>
-      <w:r>
-        <w:rPr>
-          <w:rFonts w:ascii="Arial" w:hAnsi="Arial" w:cs="Arial"/>
-          <w:sz w:val="22"/>
-          <w:szCs w:val="22"/>
-          <w:lang w:val="en-US"/>
-        </w:rPr>
-        <w:t xml:space="preserve">, M., </w:t>
-      </w:r>
-      <w:proofErr w:type="spellStart"/>
-      <w:r>
-        <w:rPr>
-          <w:rFonts w:ascii="Arial" w:hAnsi="Arial" w:cs="Arial"/>
-          <w:sz w:val="22"/>
-          <w:szCs w:val="22"/>
-          <w:lang w:val="en-US"/>
-        </w:rPr>
-        <w:t>Rousseeuw</w:t>
-      </w:r>
-      <w:proofErr w:type="spellEnd"/>
-      <w:r>
-        <w:rPr>
-          <w:rFonts w:ascii="Arial" w:hAnsi="Arial" w:cs="Arial"/>
-          <w:sz w:val="22"/>
-          <w:szCs w:val="22"/>
-          <w:lang w:val="en-US"/>
-        </w:rPr>
-        <w:t xml:space="preserve">, P. </w:t>
-      </w:r>
-      <w:proofErr w:type="gramStart"/>
-      <w:r>
-        <w:rPr>
-          <w:rFonts w:ascii="Arial" w:hAnsi="Arial" w:cs="Arial"/>
-          <w:sz w:val="22"/>
-          <w:szCs w:val="22"/>
-          <w:lang w:val="en-US"/>
-        </w:rPr>
-        <w:t>J..</w:t>
-      </w:r>
-      <w:proofErr w:type="gramEnd"/>
-      <w:r>
-        <w:rPr>
-          <w:rFonts w:ascii="Arial" w:hAnsi="Arial" w:cs="Arial"/>
-          <w:sz w:val="22"/>
-          <w:szCs w:val="22"/>
-          <w:lang w:val="en-US"/>
-        </w:rPr>
-        <w:t xml:space="preserve"> (2017). “Minimum Covariance Determinant and Extensions”. arXiv:1709.07045v1, S. 3-4.</w:t>
+        <w:pStyle w:val="Endnotentext"/>
+        <w:rPr>
+          <w:rFonts w:ascii="Arial" w:hAnsi="Arial" w:cs="Arial"/>
+          <w:sz w:val="22"/>
+          <w:szCs w:val="22"/>
+          <w:lang w:val="en-US"/>
+        </w:rPr>
+      </w:pPr>
+      <w:r>
+        <w:rPr>
+          <w:rFonts w:ascii="Arial" w:hAnsi="Arial" w:cs="Arial"/>
+          <w:sz w:val="22"/>
+          <w:szCs w:val="22"/>
+          <w:lang w:val="en-US"/>
+        </w:rPr>
+        <w:t>https://doi.org/10.1023/B:AIRE.0000045502.10941.a9</w:t>
       </w:r>
     </w:p>
     <w:p>
@@ -1219,66 +1437,6 @@
           <w:lang w:val="en-US"/>
         </w:rPr>
       </w:pPr>
-      <w:r>
-        <w:rPr>
-          <w:rFonts w:ascii="Arial" w:hAnsi="Arial" w:cs="Arial"/>
-          <w:sz w:val="22"/>
-          <w:szCs w:val="22"/>
-          <w:lang w:val="en-US"/>
-        </w:rPr>
-        <w:t xml:space="preserve">scikit learn: </w:t>
-      </w:r>
-      <w:proofErr w:type="spellStart"/>
-      <w:proofErr w:type="gramStart"/>
-      <w:r>
-        <w:rPr>
-          <w:rFonts w:ascii="Arial" w:hAnsi="Arial" w:cs="Arial"/>
-          <w:sz w:val="22"/>
-          <w:szCs w:val="22"/>
-          <w:lang w:val="en-US"/>
-        </w:rPr>
-        <w:t>sklearn.covariance</w:t>
-      </w:r>
-      <w:proofErr w:type="gramEnd"/>
-      <w:r>
-        <w:rPr>
-          <w:rFonts w:ascii="Arial" w:hAnsi="Arial" w:cs="Arial"/>
-          <w:sz w:val="22"/>
-          <w:szCs w:val="22"/>
-          <w:lang w:val="en-US"/>
-        </w:rPr>
-        <w:t>.MinCovDet</w:t>
-      </w:r>
-      <w:proofErr w:type="spellEnd"/>
-      <w:r>
-        <w:rPr>
-          <w:rFonts w:ascii="Arial" w:hAnsi="Arial" w:cs="Arial"/>
-          <w:sz w:val="22"/>
-          <w:szCs w:val="22"/>
-          <w:lang w:val="en-US"/>
-        </w:rPr>
-        <w:t>, in: scikit learn, o. D., https://scikit-learn.org/stable/modules/generated/sklearn.covariance.MinCovDet.html (</w:t>
-      </w:r>
-      <w:proofErr w:type="spellStart"/>
-      <w:r>
-        <w:rPr>
-          <w:rFonts w:ascii="Arial" w:hAnsi="Arial" w:cs="Arial"/>
-          <w:sz w:val="22"/>
-          <w:szCs w:val="22"/>
-          <w:lang w:val="en-US"/>
-        </w:rPr>
-        <w:t>abgerufen</w:t>
-      </w:r>
-      <w:proofErr w:type="spellEnd"/>
-      <w:r>
-        <w:rPr>
-          <w:rFonts w:ascii="Arial" w:hAnsi="Arial" w:cs="Arial"/>
-          <w:sz w:val="22"/>
-          <w:szCs w:val="22"/>
-          <w:lang w:val="en-US"/>
-        </w:rPr>
-        <w:t xml:space="preserve"> am 01.05.23)</w:t>
-      </w:r>
     </w:p>
     <w:p>
       <w:pPr>
@@ -1290,6 +1448,76 @@
           <w:lang w:val="en-US"/>
         </w:rPr>
       </w:pPr>
+      <w:r>
+        <w:rPr>
+          <w:rFonts w:ascii="Arial" w:hAnsi="Arial" w:cs="Arial"/>
+          <w:sz w:val="22"/>
+          <w:szCs w:val="22"/>
+        </w:rPr>
+        <w:t xml:space="preserve">Wang, H., Bah, M. J., Hammad, M. </w:t>
+      </w:r>
+      <w:r>
+        <w:rPr>
+          <w:rFonts w:ascii="Arial" w:hAnsi="Arial" w:cs="Arial"/>
+          <w:sz w:val="22"/>
+          <w:szCs w:val="22"/>
+        </w:rPr>
+        <w:t xml:space="preserve">(2019). </w:t>
+      </w:r>
+      <w:r>
+        <w:rPr>
+          <w:rFonts w:ascii="Arial" w:hAnsi="Arial" w:cs="Arial"/>
+          <w:sz w:val="22"/>
+          <w:szCs w:val="22"/>
+          <w:lang w:val="en-US"/>
+        </w:rPr>
+        <w:t>“</w:t>
+      </w:r>
+      <w:r>
+        <w:rPr>
+          <w:rFonts w:ascii="Arial" w:hAnsi="Arial" w:cs="Arial"/>
+          <w:sz w:val="22"/>
+          <w:szCs w:val="22"/>
+          <w:lang w:val="en-US"/>
+        </w:rPr>
+        <w:t>Progress in Outlier Detection</w:t>
+      </w:r>
+      <w:r>
+        <w:rPr>
+          <w:rFonts w:ascii="Arial" w:hAnsi="Arial" w:cs="Arial"/>
+          <w:sz w:val="22"/>
+          <w:szCs w:val="22"/>
+          <w:lang w:val="en-US"/>
+        </w:rPr>
+        <w:t xml:space="preserve"> </w:t>
+      </w:r>
+      <w:r>
+        <w:rPr>
+          <w:rFonts w:ascii="Arial" w:hAnsi="Arial" w:cs="Arial"/>
+          <w:sz w:val="22"/>
+          <w:szCs w:val="22"/>
+          <w:lang w:val="en-US"/>
+        </w:rPr>
+        <w:t>Techniques: A Survey</w:t>
+      </w:r>
+      <w:r>
+        <w:rPr>
+          <w:rFonts w:ascii="Arial" w:hAnsi="Arial" w:cs="Arial"/>
+          <w:sz w:val="22"/>
+          <w:szCs w:val="22"/>
+          <w:lang w:val="en-US"/>
+        </w:rPr>
+        <w:t xml:space="preserve">”. IEEE, DOI: </w:t>
+      </w:r>
+      <w:r>
+        <w:rPr>
+          <w:rFonts w:ascii="Arial" w:hAnsi="Arial" w:cs="Arial"/>
+          <w:sz w:val="22"/>
+          <w:szCs w:val="22"/>
+          <w:lang w:val="en-US"/>
+        </w:rPr>
+        <w:t>10.1109/ACCESS.2019.2932769</w:t>
+      </w:r>
     </w:p>
     <w:p>
       <w:pPr>
@@ -1301,55 +1529,6 @@
           <w:lang w:val="en-US"/>
         </w:rPr>
       </w:pPr>
-      <w:r>
-        <w:rPr>
-          <w:rFonts w:ascii="Arial" w:hAnsi="Arial" w:cs="Arial"/>
-          <w:sz w:val="22"/>
-          <w:szCs w:val="22"/>
-          <w:lang w:val="en-US"/>
-        </w:rPr>
-        <w:t xml:space="preserve">Ming-Chao Guo, Shi-Jie Pan, Wen-Min Li, Fei Gao, </w:t>
-      </w:r>
-      <w:proofErr w:type="spellStart"/>
-      <w:r>
-        <w:rPr>
-          <w:rFonts w:ascii="Arial" w:hAnsi="Arial" w:cs="Arial"/>
-          <w:sz w:val="22"/>
-          <w:szCs w:val="22"/>
-          <w:lang w:val="en-US"/>
-        </w:rPr>
-        <w:t>Su</w:t>
-      </w:r>
-      <w:proofErr w:type="spellEnd"/>
-      <w:r>
-        <w:rPr>
-          <w:rFonts w:ascii="Arial" w:hAnsi="Arial" w:cs="Arial"/>
-          <w:sz w:val="22"/>
-          <w:szCs w:val="22"/>
-          <w:lang w:val="en-US"/>
-        </w:rPr>
-        <w:t xml:space="preserve">-Juan Qin, Xiao-Ling Yu, Xuan-Wen Zhang, </w:t>
-      </w:r>
-      <w:proofErr w:type="spellStart"/>
-      <w:r>
-        <w:rPr>
-          <w:rFonts w:ascii="Arial" w:hAnsi="Arial" w:cs="Arial"/>
-          <w:sz w:val="22"/>
-          <w:szCs w:val="22"/>
-          <w:lang w:val="en-US"/>
-        </w:rPr>
-        <w:t>Qiao</w:t>
-      </w:r>
-      <w:proofErr w:type="spellEnd"/>
-      <w:r>
-        <w:rPr>
-          <w:rFonts w:ascii="Arial" w:hAnsi="Arial" w:cs="Arial"/>
-          <w:sz w:val="22"/>
-          <w:szCs w:val="22"/>
-          <w:lang w:val="en-US"/>
-        </w:rPr>
-        <w:t>-Yan Wen. (2023). “Quantum Algorithm for Unsupervised Anomaly Detection”. arXiv:2304.08710v1, S. 1-2</w:t>
-      </w:r>
     </w:p>
     <w:p>
       <w:pPr>
@@ -1361,6 +1540,469 @@
           <w:lang w:val="en-US"/>
         </w:rPr>
       </w:pPr>
+      <w:r>
+        <w:rPr>
+          <w:rFonts w:ascii="Arial" w:hAnsi="Arial" w:cs="Arial"/>
+          <w:sz w:val="22"/>
+          <w:szCs w:val="22"/>
+          <w:lang w:val="en-US"/>
+        </w:rPr>
+        <w:t>F. T. Liu, K. M. Ting</w:t>
+      </w:r>
+      <w:r>
+        <w:rPr>
+          <w:rFonts w:ascii="Arial" w:hAnsi="Arial" w:cs="Arial"/>
+          <w:sz w:val="22"/>
+          <w:szCs w:val="22"/>
+          <w:lang w:val="en-US"/>
+        </w:rPr>
+        <w:t xml:space="preserve">, </w:t>
+      </w:r>
+      <w:r>
+        <w:rPr>
+          <w:rFonts w:ascii="Arial" w:hAnsi="Arial" w:cs="Arial"/>
+          <w:sz w:val="22"/>
+          <w:szCs w:val="22"/>
+          <w:lang w:val="en-US"/>
+        </w:rPr>
+        <w:t xml:space="preserve">Z.-H. Zhou, </w:t>
+      </w:r>
+      <w:r>
+        <w:rPr>
+          <w:rFonts w:ascii="Arial" w:hAnsi="Arial" w:cs="Arial"/>
+          <w:sz w:val="22"/>
+          <w:szCs w:val="22"/>
+          <w:lang w:val="en-US"/>
+        </w:rPr>
+        <w:t>“</w:t>
+      </w:r>
+      <w:r>
+        <w:rPr>
+          <w:rFonts w:ascii="Arial" w:hAnsi="Arial" w:cs="Arial"/>
+          <w:sz w:val="22"/>
+          <w:szCs w:val="22"/>
+          <w:lang w:val="en-US"/>
+        </w:rPr>
+        <w:t>Isolation Forest</w:t>
+      </w:r>
+      <w:r>
+        <w:rPr>
+          <w:rFonts w:ascii="Arial" w:hAnsi="Arial" w:cs="Arial"/>
+          <w:sz w:val="22"/>
+          <w:szCs w:val="22"/>
+          <w:lang w:val="en-US"/>
+        </w:rPr>
+        <w:t>”.</w:t>
+      </w:r>
+      <w:r>
+        <w:rPr>
+          <w:rFonts w:ascii="Arial" w:hAnsi="Arial" w:cs="Arial"/>
+          <w:sz w:val="22"/>
+          <w:szCs w:val="22"/>
+          <w:lang w:val="en-US"/>
+        </w:rPr>
+        <w:t xml:space="preserve"> </w:t>
+      </w:r>
+      <w:r>
+        <w:rPr>
+          <w:rFonts w:ascii="Arial" w:hAnsi="Arial" w:cs="Arial"/>
+          <w:sz w:val="22"/>
+          <w:szCs w:val="22"/>
+          <w:lang w:val="en-US"/>
+        </w:rPr>
+        <w:t>(</w:t>
+      </w:r>
+      <w:r>
+        <w:rPr>
+          <w:rFonts w:ascii="Arial" w:hAnsi="Arial" w:cs="Arial"/>
+          <w:sz w:val="22"/>
+          <w:szCs w:val="22"/>
+          <w:lang w:val="en-US"/>
+        </w:rPr>
+        <w:t>2008</w:t>
+      </w:r>
+      <w:r>
+        <w:rPr>
+          <w:rFonts w:ascii="Arial" w:hAnsi="Arial" w:cs="Arial"/>
+          <w:sz w:val="22"/>
+          <w:szCs w:val="22"/>
+          <w:lang w:val="en-US"/>
+        </w:rPr>
+        <w:t>).</w:t>
+      </w:r>
+      <w:r>
+        <w:rPr>
+          <w:rFonts w:ascii="Arial" w:hAnsi="Arial" w:cs="Arial"/>
+          <w:sz w:val="22"/>
+          <w:szCs w:val="22"/>
+          <w:lang w:val="en-US"/>
+        </w:rPr>
+        <w:t xml:space="preserve"> Eighth IEEE International</w:t>
+      </w:r>
+      <w:r>
+        <w:rPr>
+          <w:rFonts w:ascii="Arial" w:hAnsi="Arial" w:cs="Arial"/>
+          <w:sz w:val="22"/>
+          <w:szCs w:val="22"/>
+          <w:lang w:val="en-US"/>
+        </w:rPr>
+        <w:t xml:space="preserve"> </w:t>
+      </w:r>
+      <w:r>
+        <w:rPr>
+          <w:rFonts w:ascii="Arial" w:hAnsi="Arial" w:cs="Arial"/>
+          <w:sz w:val="22"/>
+          <w:szCs w:val="22"/>
+          <w:lang w:val="en-US"/>
+        </w:rPr>
+        <w:t xml:space="preserve">Conference on Data Mining, Pisa, Italy, 2008, pp. 413-422, </w:t>
+      </w:r>
+      <w:proofErr w:type="spellStart"/>
+      <w:r>
+        <w:rPr>
+          <w:rFonts w:ascii="Arial" w:hAnsi="Arial" w:cs="Arial"/>
+          <w:sz w:val="22"/>
+          <w:szCs w:val="22"/>
+          <w:lang w:val="en-US"/>
+        </w:rPr>
+        <w:t>doi</w:t>
+      </w:r>
+      <w:proofErr w:type="spellEnd"/>
+      <w:r>
+        <w:rPr>
+          <w:rFonts w:ascii="Arial" w:hAnsi="Arial" w:cs="Arial"/>
+          <w:sz w:val="22"/>
+          <w:szCs w:val="22"/>
+          <w:lang w:val="en-US"/>
+        </w:rPr>
+        <w:t>: 10.1109/ICDM.2008.17.</w:t>
+      </w:r>
+    </w:p>
+    <w:p>
+      <w:pPr>
+        <w:pStyle w:val="Endnotentext"/>
+        <w:rPr>
+          <w:rFonts w:ascii="Arial" w:hAnsi="Arial" w:cs="Arial"/>
+          <w:sz w:val="22"/>
+          <w:szCs w:val="22"/>
+          <w:lang w:val="en-US"/>
+        </w:rPr>
+      </w:pPr>
+    </w:p>
+    <w:p>
+      <w:pPr>
+        <w:pStyle w:val="Endnotentext"/>
+        <w:rPr>
+          <w:rFonts w:ascii="Arial" w:hAnsi="Arial" w:cs="Arial"/>
+          <w:sz w:val="22"/>
+          <w:szCs w:val="22"/>
+          <w:lang w:val="en-US"/>
+        </w:rPr>
+      </w:pPr>
+      <w:r>
+        <w:rPr>
+          <w:rFonts w:ascii="Arial" w:hAnsi="Arial" w:cs="Arial"/>
+          <w:sz w:val="22"/>
+          <w:szCs w:val="22"/>
+        </w:rPr>
+        <w:t xml:space="preserve">Ester, M, Kriegel, H P, Sander, J, and </w:t>
+      </w:r>
+      <w:proofErr w:type="spellStart"/>
+      <w:r>
+        <w:rPr>
+          <w:rFonts w:ascii="Arial" w:hAnsi="Arial" w:cs="Arial"/>
+          <w:sz w:val="22"/>
+          <w:szCs w:val="22"/>
+        </w:rPr>
+        <w:t>Xiaowei</w:t>
+      </w:r>
+      <w:proofErr w:type="spellEnd"/>
+      <w:r>
+        <w:rPr>
+          <w:rFonts w:ascii="Arial" w:hAnsi="Arial" w:cs="Arial"/>
+          <w:sz w:val="22"/>
+          <w:szCs w:val="22"/>
+        </w:rPr>
+        <w:t xml:space="preserve">, </w:t>
+      </w:r>
+      <w:proofErr w:type="spellStart"/>
+      <w:r>
+        <w:rPr>
+          <w:rFonts w:ascii="Arial" w:hAnsi="Arial" w:cs="Arial"/>
+          <w:sz w:val="22"/>
+          <w:szCs w:val="22"/>
+        </w:rPr>
+        <w:t>Xu</w:t>
+      </w:r>
+      <w:proofErr w:type="spellEnd"/>
+      <w:r>
+        <w:rPr>
+          <w:rFonts w:ascii="Arial" w:hAnsi="Arial" w:cs="Arial"/>
+          <w:sz w:val="22"/>
+          <w:szCs w:val="22"/>
+        </w:rPr>
+        <w:t xml:space="preserve">. </w:t>
+      </w:r>
+      <w:r>
+        <w:rPr>
+          <w:rFonts w:ascii="Arial" w:hAnsi="Arial" w:cs="Arial"/>
+          <w:sz w:val="22"/>
+          <w:szCs w:val="22"/>
+        </w:rPr>
+        <w:t>(</w:t>
+      </w:r>
+      <w:r>
+        <w:rPr>
+          <w:rFonts w:ascii="Arial" w:hAnsi="Arial" w:cs="Arial"/>
+          <w:sz w:val="22"/>
+          <w:szCs w:val="22"/>
+        </w:rPr>
+        <w:t>1996</w:t>
+      </w:r>
+      <w:r>
+        <w:rPr>
+          <w:rFonts w:ascii="Arial" w:hAnsi="Arial" w:cs="Arial"/>
+          <w:sz w:val="22"/>
+          <w:szCs w:val="22"/>
+        </w:rPr>
+        <w:t>)</w:t>
+      </w:r>
+      <w:r>
+        <w:rPr>
+          <w:rFonts w:ascii="Arial" w:hAnsi="Arial" w:cs="Arial"/>
+          <w:sz w:val="22"/>
+          <w:szCs w:val="22"/>
+        </w:rPr>
+        <w:t xml:space="preserve">. </w:t>
+      </w:r>
+      <w:r>
+        <w:rPr>
+          <w:rFonts w:ascii="Arial" w:hAnsi="Arial" w:cs="Arial"/>
+          <w:sz w:val="22"/>
+          <w:szCs w:val="22"/>
+          <w:lang w:val="en-US"/>
+        </w:rPr>
+        <w:t>"A density-based algorithm for discovering clusters in large spatial databases with noise".</w:t>
+      </w:r>
+    </w:p>
+    <w:p>
+      <w:pPr>
+        <w:pStyle w:val="Endnotentext"/>
+        <w:rPr>
+          <w:rFonts w:ascii="Arial" w:hAnsi="Arial" w:cs="Arial"/>
+          <w:sz w:val="22"/>
+          <w:szCs w:val="22"/>
+          <w:lang w:val="en-US"/>
+        </w:rPr>
+      </w:pPr>
+    </w:p>
+    <w:p>
+      <w:pPr>
+        <w:pStyle w:val="Endnotentext"/>
+        <w:rPr>
+          <w:rFonts w:ascii="Arial" w:hAnsi="Arial" w:cs="Arial"/>
+          <w:sz w:val="22"/>
+          <w:szCs w:val="22"/>
+          <w:lang w:val="en-US"/>
+        </w:rPr>
+      </w:pPr>
+      <w:r>
+        <w:rPr>
+          <w:rFonts w:ascii="Arial" w:hAnsi="Arial" w:cs="Arial"/>
+          <w:sz w:val="22"/>
+          <w:szCs w:val="22"/>
+          <w:lang w:val="en-US"/>
+        </w:rPr>
+        <w:t xml:space="preserve">scikit learn: </w:t>
+      </w:r>
+      <w:r>
+        <w:rPr>
+          <w:rFonts w:ascii="Arial" w:hAnsi="Arial" w:cs="Arial"/>
+          <w:sz w:val="22"/>
+          <w:szCs w:val="22"/>
+          <w:lang w:val="en-US"/>
+        </w:rPr>
+        <w:t>Evaluation of outlier detection estimators</w:t>
+      </w:r>
+      <w:r>
+        <w:rPr>
+          <w:rFonts w:ascii="Arial" w:hAnsi="Arial" w:cs="Arial"/>
+          <w:sz w:val="22"/>
+          <w:szCs w:val="22"/>
+          <w:lang w:val="en-US"/>
+        </w:rPr>
+        <w:t xml:space="preserve">, in: scikit learn, o. D., </w:t>
+      </w:r>
+      <w:r>
+        <w:rPr>
+          <w:rFonts w:ascii="Arial" w:hAnsi="Arial" w:cs="Arial"/>
+          <w:sz w:val="22"/>
+          <w:szCs w:val="22"/>
+          <w:lang w:val="en-US"/>
+        </w:rPr>
+        <w:t>https://scikit-learn.org/stable/auto_examples/miscellaneous/plot_outlier_detection_bench.html</w:t>
+      </w:r>
+      <w:r>
+        <w:rPr>
+          <w:rFonts w:ascii="Arial" w:hAnsi="Arial" w:cs="Arial"/>
+          <w:sz w:val="22"/>
+          <w:szCs w:val="22"/>
+          <w:lang w:val="en-US"/>
+        </w:rPr>
+        <w:t xml:space="preserve"> (</w:t>
+      </w:r>
+      <w:proofErr w:type="spellStart"/>
+      <w:r>
+        <w:rPr>
+          <w:rFonts w:ascii="Arial" w:hAnsi="Arial" w:cs="Arial"/>
+          <w:sz w:val="22"/>
+          <w:szCs w:val="22"/>
+          <w:lang w:val="en-US"/>
+        </w:rPr>
+        <w:t>abgerufen</w:t>
+      </w:r>
+      <w:proofErr w:type="spellEnd"/>
+      <w:r>
+        <w:rPr>
+          <w:rFonts w:ascii="Arial" w:hAnsi="Arial" w:cs="Arial"/>
+          <w:sz w:val="22"/>
+          <w:szCs w:val="22"/>
+          <w:lang w:val="en-US"/>
+        </w:rPr>
+        <w:t xml:space="preserve"> am </w:t>
+      </w:r>
+      <w:r>
+        <w:rPr>
+          <w:rFonts w:ascii="Arial" w:hAnsi="Arial" w:cs="Arial"/>
+          <w:sz w:val="22"/>
+          <w:szCs w:val="22"/>
+          <w:lang w:val="en-US"/>
+        </w:rPr>
+        <w:t>22</w:t>
+      </w:r>
+      <w:r>
+        <w:rPr>
+          <w:rFonts w:ascii="Arial" w:hAnsi="Arial" w:cs="Arial"/>
+          <w:sz w:val="22"/>
+          <w:szCs w:val="22"/>
+          <w:lang w:val="en-US"/>
+        </w:rPr>
+        <w:t>.05.23)</w:t>
+      </w:r>
+    </w:p>
+    <w:p>
+      <w:pPr>
+        <w:pStyle w:val="Endnotentext"/>
+        <w:rPr>
+          <w:rFonts w:ascii="Arial" w:hAnsi="Arial" w:cs="Arial"/>
+          <w:sz w:val="22"/>
+          <w:szCs w:val="22"/>
+          <w:lang w:val="en-US"/>
+        </w:rPr>
+      </w:pPr>
+    </w:p>
+    <w:p>
+      <w:pPr>
+        <w:pStyle w:val="Endnotentext"/>
+        <w:rPr>
+          <w:rFonts w:ascii="Arial" w:hAnsi="Arial" w:cs="Arial"/>
+          <w:sz w:val="22"/>
+          <w:szCs w:val="22"/>
+          <w:lang w:val="en-US"/>
+        </w:rPr>
+      </w:pPr>
+      <w:r>
+        <w:rPr>
+          <w:rFonts w:ascii="Arial" w:hAnsi="Arial" w:cs="Arial"/>
+          <w:sz w:val="22"/>
+          <w:szCs w:val="22"/>
+          <w:lang w:val="en-US"/>
+        </w:rPr>
+        <w:t xml:space="preserve">scikit learn: </w:t>
+      </w:r>
+      <w:r>
+        <w:rPr>
+          <w:rFonts w:ascii="Arial" w:hAnsi="Arial" w:cs="Arial"/>
+          <w:sz w:val="22"/>
+          <w:szCs w:val="22"/>
+          <w:lang w:val="en-US"/>
+        </w:rPr>
+        <w:t>3.3.2.15. Receiver operating characteristic (ROC)</w:t>
+      </w:r>
+      <w:r>
+        <w:rPr>
+          <w:rFonts w:ascii="Arial" w:hAnsi="Arial" w:cs="Arial"/>
+          <w:sz w:val="22"/>
+          <w:szCs w:val="22"/>
+          <w:lang w:val="en-US"/>
+        </w:rPr>
+        <w:t xml:space="preserve">, in: scikit learn, o. D., </w:t>
+      </w:r>
+      <w:r>
+        <w:rPr>
+          <w:rFonts w:ascii="Arial" w:hAnsi="Arial" w:cs="Arial"/>
+          <w:sz w:val="22"/>
+          <w:szCs w:val="22"/>
+          <w:lang w:val="en-US"/>
+        </w:rPr>
+        <w:t>https://scikit-learn.org/stable/modules/model_evaluation.html#roc-metrics</w:t>
+      </w:r>
+      <w:r>
+        <w:rPr>
+          <w:rFonts w:ascii="Arial" w:hAnsi="Arial" w:cs="Arial"/>
+          <w:sz w:val="22"/>
+          <w:szCs w:val="22"/>
+          <w:lang w:val="en-US"/>
+        </w:rPr>
+        <w:t xml:space="preserve"> </w:t>
+      </w:r>
+      <w:r>
+        <w:rPr>
+          <w:rFonts w:ascii="Arial" w:hAnsi="Arial" w:cs="Arial"/>
+          <w:sz w:val="22"/>
+          <w:szCs w:val="22"/>
+          <w:lang w:val="en-US"/>
+        </w:rPr>
+        <w:t>(</w:t>
+      </w:r>
+      <w:proofErr w:type="spellStart"/>
+      <w:r>
+        <w:rPr>
+          <w:rFonts w:ascii="Arial" w:hAnsi="Arial" w:cs="Arial"/>
+          <w:sz w:val="22"/>
+          <w:szCs w:val="22"/>
+          <w:lang w:val="en-US"/>
+        </w:rPr>
+        <w:t>abgerufen</w:t>
+      </w:r>
+      <w:proofErr w:type="spellEnd"/>
+      <w:r>
+        <w:rPr>
+          <w:rFonts w:ascii="Arial" w:hAnsi="Arial" w:cs="Arial"/>
+          <w:sz w:val="22"/>
+          <w:szCs w:val="22"/>
+          <w:lang w:val="en-US"/>
+        </w:rPr>
+        <w:t xml:space="preserve"> am </w:t>
+      </w:r>
+      <w:r>
+        <w:rPr>
+          <w:rFonts w:ascii="Arial" w:hAnsi="Arial" w:cs="Arial"/>
+          <w:sz w:val="22"/>
+          <w:szCs w:val="22"/>
+          <w:lang w:val="en-US"/>
+        </w:rPr>
+        <w:t>22</w:t>
+      </w:r>
+      <w:r>
+        <w:rPr>
+          <w:rFonts w:ascii="Arial" w:hAnsi="Arial" w:cs="Arial"/>
+          <w:sz w:val="22"/>
+          <w:szCs w:val="22"/>
+          <w:lang w:val="en-US"/>
+        </w:rPr>
+        <w:t>.05.23)</w:t>
+      </w:r>
     </w:p>
     <w:p>
       <w:pPr>
@@ -1436,6 +2078,118 @@
 <file path=word/numbering.xml><?xml version="1.0" encoding="utf-8"?>
 <w:numbering xmlns:wpc="http://schemas.microsoft.com/office/word/2010/wordprocessingCanvas" xmlns:cx="http://schemas.microsoft.com/office/drawing/2014/chartex" xmlns:cx1="http://schemas.microsoft.com/office/drawing/2015/9/8/chartex" xmlns:cx2="http://schemas.microsoft.com/office/drawing/2015/10/21/chartex" xmlns:cx3="http://schemas.microsoft.com/office/drawing/2016/5/9/chartex" xmlns:cx4="http://schemas.microsoft.com/office/drawing/2016/5/10/chartex" xmlns:cx5="http://schemas.microsoft.com/office/drawing/2016/5/11/chartex" xmlns:cx6="http://schemas.microsoft.com/office/drawing/2016/5/12/chartex" xmlns:cx7="http://schemas.microsoft.com/office/drawing/2016/5/13/chartex" xmlns:cx8="http://schemas.microsoft.com/office/drawing/2016/5/14/chartex" xmlns:mc="http://schemas.openxmlformats.org/markup-compatibility/2006" xmlns:aink="http://schemas.microsoft.com/office/drawing/2016/ink" xmlns:am3d="http://schemas.microsoft.com/office/drawing/2017/model3d" xmlns:o="urn:schemas-microsoft-com:office:office" xmlns:oel="http://schemas.microsoft.com/office/2019/extlst" xmlns:r="http://schemas.openxmlformats.org/officeDocument/2006/relationships" xmlns:m="http://schemas.openxmlformats.org/officeDocument/2006/math" xmlns:v="urn:schemas-microsoft-com:vml" xmlns:wp14="http://schemas.microsoft.com/office/word/2010/wordprocessingDrawing" xmlns:wp="http://schemas.openxmlformats.org/drawingml/2006/wordprocessingDrawing" xmlns:w10="urn:schemas-microsoft-com:office:word" xmlns:w="http://schemas.openxmlformats.org/wordprocessingml/2006/main" xmlns:w14="http://schemas.microsoft.com/office/word/2010/wordml" xmlns:w15="http://schemas.microsoft.com/office/word/2012/wordml" xmlns:w16cex="http://schemas.microsoft.com/office/word/2018/wordml/cex" xmlns:w16cid="http://schemas.microsoft.com/office/word/2016/wordml/cid" xmlns:w16="http://schemas.microsoft.com/office/word/2018/wordml" xmlns:w16sdtdh="http://schemas.microsoft.com/office/word/2020/wordml/sdtdatahash" xmlns:w16se="http://schemas.microsoft.com/office/word/2015/wordml/symex" xmlns:wpg="http://schemas.microsoft.com/office/word/2010/wordprocessingGroup" xmlns:wpi="http://schemas.microsoft.com/office/word/2010/wordprocessingInk" xmlns:wne="http://schemas.microsoft.com/office/word/2006/wordml" xmlns:wps="http://schemas.microsoft.com/office/word/2010/wordprocessingShape" mc:Ignorable="w14 w15 w16se w16cid w16 w16cex w16sdtdh wp14">
   <w:abstractNum w:abstractNumId="0" w15:restartNumberingAfterBreak="0">
+    <w:nsid w:val="323B4B03"/>
+    <w:multiLevelType w:val="hybridMultilevel"/>
+    <w:tmpl w:val="79227232"/>
+    <w:lvl w:ilvl="0" w:tplc="D1A67ECA">
+      <w:numFmt w:val="bullet"/>
+      <w:lvlText w:val="-"/>
+      <w:lvlJc w:val="left"/>
+      <w:pPr>
+        <w:ind w:left="720" w:hanging="360"/>
+      </w:pPr>
+      <w:rPr>
+        <w:rFonts w:ascii="Calibri" w:eastAsiaTheme="minorHAnsi" w:hAnsi="Calibri" w:hint="default"/>
+      </w:rPr>
+    </w:lvl>
+    <w:lvl w:ilvl="1" w:tplc="04070003">
+      <w:start w:val="1"/>
+      <w:numFmt w:val="bullet"/>
+      <w:lvlText w:val="o"/>
+      <w:lvlJc w:val="left"/>
+      <w:pPr>
+        <w:ind w:left="1440" w:hanging="360"/>
+      </w:pPr>
+      <w:rPr>
+        <w:rFonts w:ascii="Courier New" w:hAnsi="Courier New" w:cs="Courier New" w:hint="default"/>
+      </w:rPr>
+    </w:lvl>
+    <w:lvl w:ilvl="2" w:tplc="04070005">
+      <w:start w:val="1"/>
+      <w:numFmt w:val="bullet"/>
+      <w:lvlText w:val=""/>
+      <w:lvlJc w:val="left"/>
+      <w:pPr>
+        <w:ind w:left="2160" w:hanging="360"/>
+      </w:pPr>
+      <w:rPr>
+        <w:rFonts w:ascii="Wingdings" w:hAnsi="Wingdings" w:hint="default"/>
+      </w:rPr>
+    </w:lvl>
+    <w:lvl w:ilvl="3" w:tplc="04070001">
+      <w:start w:val="1"/>
+      <w:numFmt w:val="bullet"/>
+      <w:lvlText w:val=""/>
+      <w:lvlJc w:val="left"/>
+      <w:pPr>
+        <w:ind w:left="2880" w:hanging="360"/>
+      </w:pPr>
+      <w:rPr>
+        <w:rFonts w:ascii="Symbol" w:hAnsi="Symbol" w:hint="default"/>
+      </w:rPr>
+    </w:lvl>
+    <w:lvl w:ilvl="4" w:tplc="04070003" w:tentative="1">
+      <w:start w:val="1"/>
+      <w:numFmt w:val="bullet"/>
+      <w:lvlText w:val="o"/>
+      <w:lvlJc w:val="left"/>
+      <w:pPr>
+        <w:ind w:left="3600" w:hanging="360"/>
+      </w:pPr>
+      <w:rPr>
+        <w:rFonts w:ascii="Courier New" w:hAnsi="Courier New" w:cs="Courier New" w:hint="default"/>
+      </w:rPr>
+    </w:lvl>
+    <w:lvl w:ilvl="5" w:tplc="04070005" w:tentative="1">
+      <w:start w:val="1"/>
+      <w:numFmt w:val="bullet"/>
+      <w:lvlText w:val=""/>
+      <w:lvlJc w:val="left"/>
+      <w:pPr>
+        <w:ind w:left="4320" w:hanging="360"/>
+      </w:pPr>
+      <w:rPr>
+        <w:rFonts w:ascii="Wingdings" w:hAnsi="Wingdings" w:hint="default"/>
+      </w:rPr>
+    </w:lvl>
+    <w:lvl w:ilvl="6" w:tplc="04070001" w:tentative="1">
+      <w:start w:val="1"/>
+      <w:numFmt w:val="bullet"/>
+      <w:lvlText w:val=""/>
+      <w:lvlJc w:val="left"/>
+      <w:pPr>
+        <w:ind w:left="5040" w:hanging="360"/>
+      </w:pPr>
+      <w:rPr>
+        <w:rFonts w:ascii="Symbol" w:hAnsi="Symbol" w:hint="default"/>
+      </w:rPr>
+    </w:lvl>
+    <w:lvl w:ilvl="7" w:tplc="04070003" w:tentative="1">
+      <w:start w:val="1"/>
+      <w:numFmt w:val="bullet"/>
+      <w:lvlText w:val="o"/>
+      <w:lvlJc w:val="left"/>
+      <w:pPr>
+        <w:ind w:left="5760" w:hanging="360"/>
+      </w:pPr>
+      <w:rPr>
+        <w:rFonts w:ascii="Courier New" w:hAnsi="Courier New" w:cs="Courier New" w:hint="default"/>
+      </w:rPr>
+    </w:lvl>
+    <w:lvl w:ilvl="8" w:tplc="04070005" w:tentative="1">
+      <w:start w:val="1"/>
+      <w:numFmt w:val="bullet"/>
+      <w:lvlText w:val=""/>
+      <w:lvlJc w:val="left"/>
+      <w:pPr>
+        <w:ind w:left="6480" w:hanging="360"/>
+      </w:pPr>
+      <w:rPr>
+        <w:rFonts w:ascii="Wingdings" w:hAnsi="Wingdings" w:hint="default"/>
+      </w:rPr>
+    </w:lvl>
+  </w:abstractNum>
+  <w:abstractNum w:abstractNumId="1" w15:restartNumberingAfterBreak="0">
     <w:nsid w:val="42FB48E6"/>
     <w:multiLevelType w:val="multilevel"/>
     <w:tmpl w:val="D3BC5702"/>
@@ -1584,7 +2338,7 @@
       </w:rPr>
     </w:lvl>
   </w:abstractNum>
-  <w:abstractNum w:abstractNumId="1" w15:restartNumberingAfterBreak="0">
+  <w:abstractNum w:abstractNumId="2" w15:restartNumberingAfterBreak="0">
     <w:nsid w:val="46E87081"/>
     <w:multiLevelType w:val="multilevel"/>
     <w:tmpl w:val="C366A608"/>
@@ -1733,7 +2487,7 @@
       </w:rPr>
     </w:lvl>
   </w:abstractNum>
-  <w:abstractNum w:abstractNumId="2" w15:restartNumberingAfterBreak="0">
+  <w:abstractNum w:abstractNumId="3" w15:restartNumberingAfterBreak="0">
     <w:nsid w:val="54F164FA"/>
     <w:multiLevelType w:val="multilevel"/>
     <w:tmpl w:val="44C4963A"/>
@@ -1882,7 +2636,7 @@
       </w:rPr>
     </w:lvl>
   </w:abstractNum>
-  <w:abstractNum w:abstractNumId="3" w15:restartNumberingAfterBreak="0">
+  <w:abstractNum w:abstractNumId="4" w15:restartNumberingAfterBreak="0">
     <w:nsid w:val="720C7D9E"/>
     <w:multiLevelType w:val="multilevel"/>
     <w:tmpl w:val="BCDE004E"/>
@@ -2031,7 +2785,7 @@
       </w:rPr>
     </w:lvl>
   </w:abstractNum>
-  <w:abstractNum w:abstractNumId="4" w15:restartNumberingAfterBreak="0">
+  <w:abstractNum w:abstractNumId="5" w15:restartNumberingAfterBreak="0">
     <w:nsid w:val="75EC3E98"/>
     <w:multiLevelType w:val="multilevel"/>
     <w:tmpl w:val="F9CC8C08"/>
@@ -2181,19 +2935,22 @@
     </w:lvl>
   </w:abstractNum>
   <w:num w:numId="1" w16cid:durableId="932855154">
-    <w:abstractNumId w:val="0"/>
+    <w:abstractNumId w:val="1"/>
   </w:num>
   <w:num w:numId="2" w16cid:durableId="2142261087">
+    <w:abstractNumId w:val="3"/>
+  </w:num>
+  <w:num w:numId="3" w16cid:durableId="677123896">
+    <w:abstractNumId w:val="4"/>
+  </w:num>
+  <w:num w:numId="4" w16cid:durableId="2029673356">
+    <w:abstractNumId w:val="5"/>
+  </w:num>
+  <w:num w:numId="5" w16cid:durableId="1462576156">
     <w:abstractNumId w:val="2"/>
   </w:num>
-  <w:num w:numId="3" w16cid:durableId="677123896">
-    <w:abstractNumId w:val="3"/>
-  </w:num>
-  <w:num w:numId="4" w16cid:durableId="2029673356">
-    <w:abstractNumId w:val="4"/>
-  </w:num>
-  <w:num w:numId="5" w16cid:durableId="1462576156">
-    <w:abstractNumId w:val="1"/>
+  <w:num w:numId="6" w16cid:durableId="276717330">
+    <w:abstractNumId w:val="0"/>
   </w:num>
 </w:numbering>
 </file>
@@ -2850,6 +3607,17 @@
       <w:szCs w:val="24"/>
     </w:rPr>
   </w:style>
+  <w:style w:type="paragraph" w:styleId="Listenabsatz">
+    <w:name w:val="List Paragraph"/>
+    <w:basedOn w:val="Standard"/>
+    <w:uiPriority w:val="34"/>
+    <w:qFormat/>
+    <w:rsid w:val="00F9023A"/>
+    <w:pPr>
+      <w:ind w:left="720"/>
+      <w:contextualSpacing/>
+    </w:pPr>
+  </w:style>
 </w:styles>
 </file>
 

</xml_diff>